<commit_message>
Add error handling module
</commit_message>
<xml_diff>
--- a/3550 Design Assignment Mike Koch J Andrew McCormick.docx
+++ b/3550 Design Assignment Mike Koch J Andrew McCormick.docx
@@ -1,13 +1,21 @@
 
 <file path=word/document.xml><?xml version="1.0" encoding="utf-8"?>
-<w:document xmlns:wpc="http://schemas.microsoft.com/office/word/2010/wordprocessingCanvas" xmlns:mo="http://schemas.microsoft.com/office/mac/office/2008/main" xmlns:mc="http://schemas.openxmlformats.org/markup-compatibility/2006" xmlns:mv="urn:schemas-microsoft-com:mac:vml" xmlns:o="urn:schemas-microsoft-com:office:office" xmlns:r="http://schemas.openxmlformats.org/officeDocument/2006/relationships" xmlns:m="http://schemas.openxmlformats.org/officeDocument/2006/math" xmlns:v="urn:schemas-microsoft-com:vml" xmlns:wp14="http://schemas.microsoft.com/office/word/2010/wordprocessingDrawing" xmlns:wp="http://schemas.openxmlformats.org/drawingml/2006/wordprocessingDrawing" xmlns:w10="urn:schemas-microsoft-com:office:word" xmlns:w="http://schemas.openxmlformats.org/wordprocessingml/2006/main" xmlns:w14="http://schemas.microsoft.com/office/word/2010/wordml" xmlns:w15="http://schemas.microsoft.com/office/word/2012/wordml" xmlns:wpg="http://schemas.microsoft.com/office/word/2010/wordprocessingGroup" xmlns:wpi="http://schemas.microsoft.com/office/word/2010/wordprocessingInk" xmlns:wne="http://schemas.microsoft.com/office/word/2006/wordml" xmlns:wps="http://schemas.microsoft.com/office/word/2010/wordprocessingShape" mc:Ignorable="w14 w15 wp14">
+<w:document xmlns:wpc="http://schemas.microsoft.com/office/word/2010/wordprocessingCanvas" xmlns:mo="http://schemas.microsoft.com/office/mac/office/2008/main" xmlns:mc="http://schemas.openxmlformats.org/markup-compatibility/2006" xmlns:mv="urn:schemas-microsoft-com:mac:vml" xmlns:o="urn:schemas-microsoft-com:office:office" xmlns:r="http://schemas.openxmlformats.org/officeDocument/2006/relationships" xmlns:m="http://schemas.openxmlformats.org/officeDocument/2006/math" xmlns:v="urn:schemas-microsoft-com:vml" xmlns:wp14="http://schemas.microsoft.com/office/word/2010/wordprocessingDrawing" xmlns:wp="http://schemas.openxmlformats.org/drawingml/2006/wordprocessingDrawing" xmlns:w10="urn:schemas-microsoft-com:office:word" xmlns:w="http://schemas.openxmlformats.org/wordprocessingml/2006/main" xmlns:w14="http://schemas.microsoft.com/office/word/2010/wordml" xmlns:wpg="http://schemas.microsoft.com/office/word/2010/wordprocessingGroup" xmlns:wpi="http://schemas.microsoft.com/office/word/2010/wordprocessingInk" xmlns:wne="http://schemas.microsoft.com/office/word/2006/wordml" xmlns:wps="http://schemas.microsoft.com/office/word/2010/wordprocessingShape" mc:Ignorable="w14 wp14">
   <w:body>
     <w:p>
-      <w:r>
-        <w:rPr>
-          <w:b/>
-        </w:rPr>
-        <w:t xml:space="preserve">module </w:t>
+      <w:proofErr w:type="gramStart"/>
+      <w:r>
+        <w:rPr>
+          <w:b/>
+        </w:rPr>
+        <w:t>module</w:t>
+      </w:r>
+      <w:proofErr w:type="gramEnd"/>
+      <w:r>
+        <w:rPr>
+          <w:b/>
+        </w:rPr>
+        <w:t xml:space="preserve"> </w:t>
       </w:r>
       <w:r>
         <w:t>INTERPRETER</w:t>
@@ -19,20 +27,41 @@
           <w:b/>
         </w:rPr>
       </w:pPr>
-      <w:r>
-        <w:rPr>
-          <w:b/>
-        </w:rPr>
-        <w:t xml:space="preserve">exports </w:t>
-      </w:r>
-    </w:p>
-    <w:p>
-      <w:r>
-        <w:rPr>
-          <w:b/>
-        </w:rPr>
-        <w:tab/>
-        <w:t xml:space="preserve">procedure </w:t>
+      <w:proofErr w:type="gramStart"/>
+      <w:r>
+        <w:rPr>
+          <w:b/>
+        </w:rPr>
+        <w:t>exports</w:t>
+      </w:r>
+      <w:proofErr w:type="gramEnd"/>
+      <w:r>
+        <w:rPr>
+          <w:b/>
+        </w:rPr>
+        <w:t xml:space="preserve"> </w:t>
+      </w:r>
+    </w:p>
+    <w:p>
+      <w:r>
+        <w:rPr>
+          <w:b/>
+        </w:rPr>
+        <w:tab/>
+      </w:r>
+      <w:proofErr w:type="gramStart"/>
+      <w:r>
+        <w:rPr>
+          <w:b/>
+        </w:rPr>
+        <w:t>procedure</w:t>
+      </w:r>
+      <w:proofErr w:type="gramEnd"/>
+      <w:r>
+        <w:rPr>
+          <w:b/>
+        </w:rPr>
+        <w:t xml:space="preserve"> </w:t>
       </w:r>
       <w:r>
         <w:t xml:space="preserve">JAZ (INPUT_FILE: </w:t>
@@ -81,12 +110,14 @@
           <w:b/>
         </w:rPr>
       </w:pPr>
+      <w:proofErr w:type="gramStart"/>
       <w:r>
         <w:rPr>
           <w:b/>
         </w:rPr>
         <w:t>implementation</w:t>
       </w:r>
+      <w:proofErr w:type="gramEnd"/>
     </w:p>
     <w:p>
       <w:r>
@@ -110,22 +141,38 @@
       </w:r>
     </w:p>
     <w:p>
-      <w:r>
-        <w:rPr>
-          <w:b/>
-        </w:rPr>
-        <w:t xml:space="preserve">is composed of </w:t>
+      <w:proofErr w:type="gramStart"/>
+      <w:r>
+        <w:rPr>
+          <w:b/>
+        </w:rPr>
+        <w:t>is</w:t>
+      </w:r>
+      <w:proofErr w:type="gramEnd"/>
+      <w:r>
+        <w:rPr>
+          <w:b/>
+        </w:rPr>
+        <w:t xml:space="preserve"> composed of </w:t>
       </w:r>
       <w:r>
         <w:t>ANALYZER, SYMBOL_TABLE, CODE_PARSER, MAIN</w:t>
       </w:r>
     </w:p>
     <w:p>
-      <w:r>
-        <w:rPr>
-          <w:b/>
-        </w:rPr>
-        <w:t xml:space="preserve">end </w:t>
+      <w:proofErr w:type="gramStart"/>
+      <w:r>
+        <w:rPr>
+          <w:b/>
+        </w:rPr>
+        <w:t>end</w:t>
+      </w:r>
+      <w:proofErr w:type="gramEnd"/>
+      <w:r>
+        <w:rPr>
+          <w:b/>
+        </w:rPr>
+        <w:t xml:space="preserve"> </w:t>
       </w:r>
       <w:r>
         <w:t>INTERPRETER</w:t>
@@ -133,23 +180,27 @@
     </w:p>
     <w:p/>
     <w:p>
+      <w:proofErr w:type="gramStart"/>
       <w:r>
         <w:rPr>
           <w:b/>
         </w:rPr>
         <w:t>module</w:t>
       </w:r>
+      <w:proofErr w:type="gramEnd"/>
       <w:r>
         <w:t xml:space="preserve"> MAIN</w:t>
       </w:r>
     </w:p>
     <w:p>
+      <w:proofErr w:type="gramStart"/>
       <w:r>
         <w:rPr>
           <w:b/>
         </w:rPr>
         <w:t>uses</w:t>
       </w:r>
+      <w:proofErr w:type="gramEnd"/>
       <w:r>
         <w:t xml:space="preserve"> </w:t>
       </w:r>
@@ -173,26 +224,30 @@
       </w:r>
     </w:p>
     <w:p>
+      <w:proofErr w:type="gramStart"/>
       <w:r>
         <w:rPr>
           <w:b/>
         </w:rPr>
         <w:t>exports</w:t>
       </w:r>
-      <w:r>
-        <w:t xml:space="preserve"> </w:t>
-      </w:r>
-    </w:p>
-    <w:p>
-      <w:r>
-        <w:tab/>
-      </w:r>
+      <w:proofErr w:type="gramEnd"/>
+      <w:r>
+        <w:t xml:space="preserve"> </w:t>
+      </w:r>
+    </w:p>
+    <w:p>
+      <w:r>
+        <w:tab/>
+      </w:r>
+      <w:proofErr w:type="gramStart"/>
       <w:r>
         <w:rPr>
           <w:b/>
         </w:rPr>
         <w:t>procedure</w:t>
       </w:r>
+      <w:proofErr w:type="gramEnd"/>
       <w:r>
         <w:t xml:space="preserve"> JAZ </w:t>
       </w:r>
@@ -248,12 +303,14 @@
           <w:b/>
         </w:rPr>
       </w:pPr>
+      <w:proofErr w:type="gramStart"/>
       <w:r>
         <w:rPr>
           <w:b/>
         </w:rPr>
         <w:t>implementation</w:t>
       </w:r>
+      <w:proofErr w:type="gramEnd"/>
     </w:p>
     <w:p>
       <w:r>
@@ -264,23 +321,37 @@
         <w:t>CODE_PARSER, then ANALYZER</w:t>
       </w:r>
       <w:r>
-        <w:t>, t</w:t>
-      </w:r>
-      <w:bookmarkStart w:id="0" w:name="_GoBack"/>
-      <w:bookmarkEnd w:id="0"/>
-      <w:r>
-        <w:t>hen it will execute the code.</w:t>
-      </w:r>
-      <w:r>
-        <w:tab/>
-      </w:r>
-    </w:p>
-    <w:p>
-      <w:r>
-        <w:rPr>
-          <w:b/>
-        </w:rPr>
-        <w:t xml:space="preserve">end </w:t>
+        <w:t xml:space="preserve">, </w:t>
+      </w:r>
+      <w:proofErr w:type="gramStart"/>
+      <w:r>
+        <w:t>t</w:t>
+      </w:r>
+      <w:r>
+        <w:t>hen</w:t>
+      </w:r>
+      <w:proofErr w:type="gramEnd"/>
+      <w:r>
+        <w:t xml:space="preserve"> it will execute the code.</w:t>
+      </w:r>
+      <w:r>
+        <w:tab/>
+      </w:r>
+    </w:p>
+    <w:p>
+      <w:proofErr w:type="gramStart"/>
+      <w:r>
+        <w:rPr>
+          <w:b/>
+        </w:rPr>
+        <w:t>end</w:t>
+      </w:r>
+      <w:proofErr w:type="gramEnd"/>
+      <w:r>
+        <w:rPr>
+          <w:b/>
+        </w:rPr>
+        <w:t xml:space="preserve"> </w:t>
       </w:r>
       <w:r>
         <w:t>MAIN</w:t>
@@ -288,12 +359,14 @@
     </w:p>
     <w:p/>
     <w:p>
+      <w:proofErr w:type="gramStart"/>
       <w:r>
         <w:rPr>
           <w:b/>
         </w:rPr>
         <w:t>module</w:t>
       </w:r>
+      <w:proofErr w:type="gramEnd"/>
       <w:r>
         <w:t xml:space="preserve"> CODE_PARSER</w:t>
       </w:r>
@@ -304,23 +377,27 @@
           <w:b/>
         </w:rPr>
       </w:pPr>
+      <w:proofErr w:type="gramStart"/>
       <w:r>
         <w:rPr>
           <w:b/>
         </w:rPr>
         <w:t>exports</w:t>
       </w:r>
-    </w:p>
-    <w:p>
-      <w:r>
-        <w:tab/>
-      </w:r>
+      <w:proofErr w:type="gramEnd"/>
+    </w:p>
+    <w:p>
+      <w:r>
+        <w:tab/>
+      </w:r>
+      <w:proofErr w:type="gramStart"/>
       <w:r>
         <w:rPr>
           <w:b/>
         </w:rPr>
         <w:t>type</w:t>
       </w:r>
+      <w:proofErr w:type="gramEnd"/>
       <w:r>
         <w:t xml:space="preserve"> CODE: array (1...1000) (1,2) </w:t>
       </w:r>
@@ -340,7 +417,20 @@
           <w:b/>
         </w:rPr>
         <w:tab/>
-        <w:t xml:space="preserve">procedure </w:t>
+      </w:r>
+      <w:proofErr w:type="gramStart"/>
+      <w:r>
+        <w:rPr>
+          <w:b/>
+        </w:rPr>
+        <w:t>procedure</w:t>
+      </w:r>
+      <w:proofErr w:type="gramEnd"/>
+      <w:r>
+        <w:rPr>
+          <w:b/>
+        </w:rPr>
+        <w:t xml:space="preserve"> </w:t>
       </w:r>
       <w:r>
         <w:t>PARSE</w:t>
@@ -362,7 +452,15 @@
     <w:p>
       <w:r>
         <w:tab/>
-        <w:t xml:space="preserve">PARSE takes INPUT_FILE and generates CODE which contains the code all nicely parsed </w:t>
+        <w:t xml:space="preserve">PARSE takes INPUT_FILE and generates </w:t>
+      </w:r>
+      <w:proofErr w:type="gramStart"/>
+      <w:r>
+        <w:t>CODE which</w:t>
+      </w:r>
+      <w:proofErr w:type="gramEnd"/>
+      <w:r>
+        <w:t xml:space="preserve"> contains the code all nicely parsed </w:t>
       </w:r>
       <w:r>
         <w:tab/>
@@ -375,12 +473,14 @@
           <w:b/>
         </w:rPr>
       </w:pPr>
+      <w:proofErr w:type="gramStart"/>
       <w:r>
         <w:rPr>
           <w:b/>
         </w:rPr>
         <w:t>implementation</w:t>
       </w:r>
+      <w:proofErr w:type="gramEnd"/>
     </w:p>
     <w:p>
       <w:r>
@@ -398,7 +498,15 @@
       </w:r>
       <w:r>
         <w:tab/>
-        <w:t xml:space="preserve">will be stored at array[0][0] and the first line, second token will be stored at array[0][1], </w:t>
+        <w:t xml:space="preserve">will be stored at </w:t>
+      </w:r>
+      <w:proofErr w:type="gramStart"/>
+      <w:r>
+        <w:t>array[</w:t>
+      </w:r>
+      <w:proofErr w:type="gramEnd"/>
+      <w:r>
+        <w:t xml:space="preserve">0][0] and the first line, second token will be stored at array[0][1], </w:t>
       </w:r>
       <w:r>
         <w:tab/>
@@ -406,11 +514,19 @@
       </w:r>
     </w:p>
     <w:p>
-      <w:r>
-        <w:rPr>
-          <w:b/>
-        </w:rPr>
-        <w:t xml:space="preserve">end </w:t>
+      <w:proofErr w:type="gramStart"/>
+      <w:r>
+        <w:rPr>
+          <w:b/>
+        </w:rPr>
+        <w:t>end</w:t>
+      </w:r>
+      <w:proofErr w:type="gramEnd"/>
+      <w:r>
+        <w:rPr>
+          <w:b/>
+        </w:rPr>
+        <w:t xml:space="preserve"> </w:t>
       </w:r>
       <w:r>
         <w:t>CODE_PARSER</w:t>
@@ -427,6 +543,7 @@
     <w:p/>
     <w:p/>
     <w:p>
+      <w:proofErr w:type="gramStart"/>
       <w:r>
         <w:rPr>
           <w:b/>
@@ -434,41 +551,54 @@
         <w:lastRenderedPageBreak/>
         <w:t>module</w:t>
       </w:r>
+      <w:proofErr w:type="gramEnd"/>
       <w:r>
         <w:t xml:space="preserve"> ANALYZER</w:t>
       </w:r>
     </w:p>
     <w:p>
+      <w:proofErr w:type="gramStart"/>
       <w:r>
         <w:rPr>
           <w:b/>
         </w:rPr>
         <w:t>uses</w:t>
       </w:r>
+      <w:proofErr w:type="gramEnd"/>
       <w:r>
         <w:t xml:space="preserve"> SYMBOL_TABLE</w:t>
       </w:r>
     </w:p>
     <w:p>
+      <w:proofErr w:type="gramStart"/>
       <w:r>
         <w:rPr>
           <w:b/>
         </w:rPr>
         <w:t>exports</w:t>
       </w:r>
-      <w:r>
-        <w:t xml:space="preserve"> </w:t>
-      </w:r>
-    </w:p>
-    <w:p>
-      <w:r>
-        <w:tab/>
-      </w:r>
-      <w:r>
-        <w:rPr>
-          <w:b/>
-        </w:rPr>
-        <w:t xml:space="preserve">procedure </w:t>
+      <w:proofErr w:type="gramEnd"/>
+      <w:r>
+        <w:t xml:space="preserve"> </w:t>
+      </w:r>
+    </w:p>
+    <w:p>
+      <w:r>
+        <w:tab/>
+      </w:r>
+      <w:proofErr w:type="gramStart"/>
+      <w:r>
+        <w:rPr>
+          <w:b/>
+        </w:rPr>
+        <w:t>procedure</w:t>
+      </w:r>
+      <w:proofErr w:type="gramEnd"/>
+      <w:r>
+        <w:rPr>
+          <w:b/>
+        </w:rPr>
+        <w:t xml:space="preserve"> </w:t>
       </w:r>
       <w:r>
         <w:t xml:space="preserve">PUT (ID: </w:t>
@@ -505,12 +635,14 @@
       <w:r>
         <w:tab/>
       </w:r>
+      <w:proofErr w:type="gramStart"/>
       <w:r>
         <w:rPr>
           <w:b/>
         </w:rPr>
         <w:t>procedure</w:t>
       </w:r>
+      <w:proofErr w:type="gramEnd"/>
       <w:r>
         <w:t xml:space="preserve"> </w:t>
       </w:r>
@@ -558,11 +690,19 @@
       <w:r>
         <w:tab/>
       </w:r>
-      <w:r>
-        <w:rPr>
-          <w:b/>
-        </w:rPr>
-        <w:t xml:space="preserve">procedure </w:t>
+      <w:proofErr w:type="gramStart"/>
+      <w:r>
+        <w:rPr>
+          <w:b/>
+        </w:rPr>
+        <w:t>procedure</w:t>
+      </w:r>
+      <w:proofErr w:type="gramEnd"/>
+      <w:r>
+        <w:rPr>
+          <w:b/>
+        </w:rPr>
+        <w:t xml:space="preserve"> </w:t>
       </w:r>
       <w:r>
         <w:t xml:space="preserve">INIT (MAX_DEPTH: </w:t>
@@ -592,14 +732,19 @@
           <w:b/>
         </w:rPr>
       </w:pPr>
+      <w:proofErr w:type="gramStart"/>
       <w:r>
         <w:rPr>
           <w:b/>
         </w:rPr>
         <w:t>implementation</w:t>
       </w:r>
-    </w:p>
-    <w:p>
+      <w:proofErr w:type="gramEnd"/>
+    </w:p>
+    <w:p>
+      <w:pPr>
+        <w:ind w:left="270" w:hanging="270"/>
+      </w:pPr>
       <w:r>
         <w:rPr>
           <w:b/>
@@ -619,68 +764,266 @@
         <w:t xml:space="preserve">size.  </w:t>
       </w:r>
       <w:r>
-        <w:t xml:space="preserve">We will simply go through each entry in the array looking for lvalue and label and </w:t>
-      </w:r>
-      <w:r>
-        <w:tab/>
-      </w:r>
-      <w:r>
-        <w:t xml:space="preserve">call PUTS on it to add them into the SYMBOL_TABLE.  </w:t>
-      </w:r>
-    </w:p>
-    <w:p>
+        <w:t xml:space="preserve">We will simply go through each entry in the array looking for </w:t>
+      </w:r>
+      <w:proofErr w:type="spellStart"/>
+      <w:r>
+        <w:t>lvalue</w:t>
+      </w:r>
+      <w:proofErr w:type="spellEnd"/>
+      <w:r>
+        <w:t xml:space="preserve"> and label and call PUTS on it to add them into the SYMBOL_TABLE.  </w:t>
+      </w:r>
+    </w:p>
+    <w:p>
+      <w:pPr>
+        <w:ind w:left="270" w:hanging="270"/>
+      </w:pPr>
+      <w:proofErr w:type="gramStart"/>
+      <w:r>
+        <w:rPr>
+          <w:b/>
+        </w:rPr>
+        <w:t>is</w:t>
+      </w:r>
+      <w:proofErr w:type="gramEnd"/>
+      <w:r>
+        <w:rPr>
+          <w:b/>
+        </w:rPr>
+        <w:t xml:space="preserve"> composed of</w:t>
+      </w:r>
+      <w:r>
+        <w:t xml:space="preserve"> SYNTAX_VALIDATOR</w:t>
+      </w:r>
+    </w:p>
+    <w:p>
+      <w:proofErr w:type="gramStart"/>
       <w:r>
         <w:rPr>
           <w:b/>
         </w:rPr>
         <w:t>end</w:t>
       </w:r>
+      <w:proofErr w:type="gramEnd"/>
       <w:r>
         <w:t xml:space="preserve"> ANALYZER</w:t>
       </w:r>
     </w:p>
-    <w:p>
-      <w:r>
-        <w:rPr>
-          <w:b/>
-        </w:rPr>
-        <w:tab/>
-      </w:r>
-    </w:p>
-    <w:p>
+    <w:p/>
+    <w:p>
+      <w:proofErr w:type="gramStart"/>
       <w:r>
         <w:rPr>
           <w:b/>
         </w:rPr>
         <w:t>module</w:t>
       </w:r>
+      <w:proofErr w:type="gramEnd"/>
+      <w:r>
+        <w:t xml:space="preserve"> SYNTAX_VALIDATOR</w:t>
+      </w:r>
+    </w:p>
+    <w:p>
+      <w:proofErr w:type="gramStart"/>
+      <w:r>
+        <w:rPr>
+          <w:b/>
+        </w:rPr>
+        <w:t>uses</w:t>
+      </w:r>
+      <w:proofErr w:type="gramEnd"/>
+      <w:r>
+        <w:t xml:space="preserve"> ERROR_HANDLING</w:t>
+      </w:r>
+    </w:p>
+    <w:p>
+      <w:proofErr w:type="gramStart"/>
+      <w:r>
+        <w:rPr>
+          <w:b/>
+        </w:rPr>
+        <w:t>exports</w:t>
+      </w:r>
+      <w:proofErr w:type="gramEnd"/>
+    </w:p>
+    <w:p>
+      <w:r>
+        <w:tab/>
+      </w:r>
+      <w:proofErr w:type="gramStart"/>
+      <w:r>
+        <w:rPr>
+          <w:b/>
+        </w:rPr>
+        <w:t>procedure</w:t>
+      </w:r>
+      <w:proofErr w:type="gramEnd"/>
+      <w:r>
+        <w:t xml:space="preserve"> VALIDATE (CODE: </w:t>
+      </w:r>
+      <w:r>
+        <w:rPr>
+          <w:b/>
+        </w:rPr>
+        <w:t xml:space="preserve">in array of </w:t>
+      </w:r>
+      <w:r>
+        <w:t xml:space="preserve">char) </w:t>
+      </w:r>
+      <w:r>
+        <w:rPr>
+          <w:b/>
+        </w:rPr>
+        <w:t>raises</w:t>
+      </w:r>
+      <w:r>
+        <w:t xml:space="preserve"> SYNTAX_ERROR</w:t>
+      </w:r>
+    </w:p>
+    <w:p>
+      <w:r>
+        <w:tab/>
+      </w:r>
+      <w:r>
+        <w:tab/>
+        <w:t>VALIDATE traverses the code, asserting that the code is syntactically valid.</w:t>
+      </w:r>
+    </w:p>
+    <w:p>
+      <w:proofErr w:type="gramStart"/>
+      <w:r>
+        <w:rPr>
+          <w:b/>
+        </w:rPr>
+        <w:t>implementation</w:t>
+      </w:r>
+      <w:proofErr w:type="gramEnd"/>
+    </w:p>
+    <w:p>
+      <w:pPr>
+        <w:ind w:left="270" w:hanging="270"/>
+      </w:pPr>
+      <w:r>
+        <w:tab/>
+        <w:t xml:space="preserve">This module will check </w:t>
+      </w:r>
+      <w:r>
+        <w:t xml:space="preserve">certain requirements, such that there is only one call per begin/end block, each begin has a corresponding end, each call or </w:t>
+      </w:r>
+      <w:proofErr w:type="spellStart"/>
+      <w:r>
+        <w:t>goto</w:t>
+      </w:r>
+      <w:proofErr w:type="spellEnd"/>
+      <w:r>
+        <w:t xml:space="preserve"> (including </w:t>
+      </w:r>
+      <w:proofErr w:type="spellStart"/>
+      <w:r>
+        <w:t>gofalse</w:t>
+      </w:r>
+      <w:proofErr w:type="spellEnd"/>
+      <w:r>
+        <w:t xml:space="preserve"> and </w:t>
+      </w:r>
+      <w:proofErr w:type="spellStart"/>
+      <w:r>
+        <w:t>gotrue</w:t>
+      </w:r>
+      <w:proofErr w:type="spellEnd"/>
+      <w:r>
+        <w:t>) has a corresponding label. If any of these requirements are not met, a SYNTAX_ERROR will be raised.</w:t>
+      </w:r>
+    </w:p>
+    <w:p>
+      <w:pPr>
+        <w:ind w:left="270" w:hanging="270"/>
+      </w:pPr>
+      <w:proofErr w:type="gramStart"/>
+      <w:r>
+        <w:rPr>
+          <w:b/>
+        </w:rPr>
+        <w:t>end</w:t>
+      </w:r>
+      <w:proofErr w:type="gramEnd"/>
+      <w:r>
+        <w:t xml:space="preserve"> SYNTAX_VALIDATOR</w:t>
+      </w:r>
+    </w:p>
+    <w:p>
+      <w:r>
+        <w:rPr>
+          <w:b/>
+        </w:rPr>
+        <w:tab/>
+      </w:r>
+    </w:p>
+    <w:p>
+      <w:proofErr w:type="gramStart"/>
+      <w:r>
+        <w:rPr>
+          <w:b/>
+        </w:rPr>
+        <w:t>module</w:t>
+      </w:r>
+      <w:proofErr w:type="gramEnd"/>
       <w:r>
         <w:t xml:space="preserve"> STACK_MANIPULATION</w:t>
       </w:r>
     </w:p>
     <w:p>
+      <w:proofErr w:type="gramStart"/>
+      <w:r>
+        <w:rPr>
+          <w:b/>
+        </w:rPr>
+        <w:t>uses</w:t>
+      </w:r>
+      <w:proofErr w:type="gramEnd"/>
+      <w:r>
+        <w:t xml:space="preserve"> ERROR_HANDLING</w:t>
+      </w:r>
+    </w:p>
+    <w:p>
       <w:pPr>
         <w:rPr>
           <w:b/>
         </w:rPr>
       </w:pPr>
+      <w:proofErr w:type="gramStart"/>
       <w:r>
         <w:rPr>
           <w:b/>
         </w:rPr>
         <w:t>exports</w:t>
       </w:r>
-      <w:r>
-        <w:t xml:space="preserve"> </w:t>
-      </w:r>
-    </w:p>
-    <w:p>
-      <w:r>
-        <w:rPr>
-          <w:b/>
-        </w:rPr>
-        <w:tab/>
-        <w:t xml:space="preserve">procedure </w:t>
+      <w:proofErr w:type="gramEnd"/>
+      <w:r>
+        <w:t xml:space="preserve"> </w:t>
+      </w:r>
+    </w:p>
+    <w:p>
+      <w:r>
+        <w:rPr>
+          <w:b/>
+        </w:rPr>
+        <w:tab/>
+      </w:r>
+      <w:proofErr w:type="gramStart"/>
+      <w:r>
+        <w:rPr>
+          <w:b/>
+        </w:rPr>
+        <w:t>procedure</w:t>
+      </w:r>
+      <w:proofErr w:type="gramEnd"/>
+      <w:r>
+        <w:rPr>
+          <w:b/>
+        </w:rPr>
+        <w:t xml:space="preserve"> </w:t>
       </w:r>
       <w:r>
         <w:t>push (</w:t>
@@ -704,21 +1047,41 @@
     <w:p>
       <w:r>
         <w:tab/>
-        <w:t>push will take C, and push it onto its stack.</w:t>
-      </w:r>
-    </w:p>
-    <w:p>
-      <w:r>
-        <w:tab/>
-      </w:r>
-      <w:r>
-        <w:rPr>
-          <w:b/>
-        </w:rPr>
-        <w:t xml:space="preserve">procedure </w:t>
-      </w:r>
-      <w:r>
-        <w:t>rvalue (</w:t>
+      </w:r>
+      <w:proofErr w:type="gramStart"/>
+      <w:r>
+        <w:t>push</w:t>
+      </w:r>
+      <w:proofErr w:type="gramEnd"/>
+      <w:r>
+        <w:t xml:space="preserve"> will take C, and push it onto its stack.</w:t>
+      </w:r>
+    </w:p>
+    <w:p>
+      <w:r>
+        <w:tab/>
+      </w:r>
+      <w:proofErr w:type="gramStart"/>
+      <w:r>
+        <w:rPr>
+          <w:b/>
+        </w:rPr>
+        <w:t>procedure</w:t>
+      </w:r>
+      <w:proofErr w:type="gramEnd"/>
+      <w:r>
+        <w:rPr>
+          <w:b/>
+        </w:rPr>
+        <w:t xml:space="preserve"> </w:t>
+      </w:r>
+      <w:proofErr w:type="spellStart"/>
+      <w:r>
+        <w:t>rvalue</w:t>
+      </w:r>
+      <w:proofErr w:type="spellEnd"/>
+      <w:r>
+        <w:t xml:space="preserve"> (</w:t>
       </w:r>
       <w:r>
         <w:t xml:space="preserve">L: </w:t>
@@ -739,21 +1102,43 @@
     <w:p>
       <w:r>
         <w:tab/>
-        <w:t>ravlue takes the contents at L’s memory address, and pushes it onto the stack.</w:t>
-      </w:r>
-    </w:p>
-    <w:p>
-      <w:r>
-        <w:tab/>
-      </w:r>
-      <w:r>
-        <w:rPr>
-          <w:b/>
-        </w:rPr>
-        <w:t xml:space="preserve">procedure </w:t>
-      </w:r>
-      <w:r>
-        <w:t>lvalue (</w:t>
+      </w:r>
+      <w:proofErr w:type="spellStart"/>
+      <w:proofErr w:type="gramStart"/>
+      <w:r>
+        <w:t>ravlue</w:t>
+      </w:r>
+      <w:proofErr w:type="spellEnd"/>
+      <w:proofErr w:type="gramEnd"/>
+      <w:r>
+        <w:t xml:space="preserve"> takes the contents at L’s memory address, and pushes it onto the stack.</w:t>
+      </w:r>
+    </w:p>
+    <w:p>
+      <w:r>
+        <w:tab/>
+      </w:r>
+      <w:proofErr w:type="gramStart"/>
+      <w:r>
+        <w:rPr>
+          <w:b/>
+        </w:rPr>
+        <w:t>procedure</w:t>
+      </w:r>
+      <w:proofErr w:type="gramEnd"/>
+      <w:r>
+        <w:rPr>
+          <w:b/>
+        </w:rPr>
+        <w:t xml:space="preserve"> </w:t>
+      </w:r>
+      <w:proofErr w:type="spellStart"/>
+      <w:r>
+        <w:t>lvalue</w:t>
+      </w:r>
+      <w:proofErr w:type="spellEnd"/>
+      <w:r>
+        <w:t xml:space="preserve"> (</w:t>
       </w:r>
       <w:r>
         <w:t xml:space="preserve">L: </w:t>
@@ -780,41 +1165,97 @@
     <w:p>
       <w:r>
         <w:tab/>
-        <w:t>lvalue takes the address of L, and pushes it onto the stack.</w:t>
-      </w:r>
-    </w:p>
-    <w:p>
-      <w:r>
-        <w:tab/>
-      </w:r>
-      <w:r>
-        <w:rPr>
-          <w:b/>
-        </w:rPr>
-        <w:t xml:space="preserve">procedure </w:t>
+      </w:r>
+      <w:proofErr w:type="spellStart"/>
+      <w:proofErr w:type="gramStart"/>
+      <w:r>
+        <w:t>lvalue</w:t>
+      </w:r>
+      <w:proofErr w:type="spellEnd"/>
+      <w:proofErr w:type="gramEnd"/>
+      <w:r>
+        <w:t xml:space="preserve"> takes the address of L, and pushes it onto the stack.</w:t>
+      </w:r>
+    </w:p>
+    <w:p>
+      <w:r>
+        <w:tab/>
+      </w:r>
+      <w:proofErr w:type="gramStart"/>
+      <w:r>
+        <w:rPr>
+          <w:b/>
+        </w:rPr>
+        <w:t>procedure</w:t>
+      </w:r>
+      <w:proofErr w:type="gramEnd"/>
+      <w:r>
+        <w:rPr>
+          <w:b/>
+        </w:rPr>
+        <w:t xml:space="preserve"> </w:t>
       </w:r>
       <w:r>
         <w:t>pop</w:t>
       </w:r>
-    </w:p>
-    <w:p>
-      <w:r>
-        <w:tab/>
-        <w:t>pop simply removes the top element on the stack and throws it away.</w:t>
-      </w:r>
-    </w:p>
-    <w:p>
-      <w:r>
-        <w:tab/>
-      </w:r>
-      <w:r>
-        <w:rPr>
-          <w:b/>
-        </w:rPr>
-        <w:t xml:space="preserve">procedure </w:t>
+      <w:r>
+        <w:t xml:space="preserve"> </w:t>
+      </w:r>
+      <w:r>
+        <w:rPr>
+          <w:b/>
+        </w:rPr>
+        <w:t>raises</w:t>
+      </w:r>
+      <w:r>
+        <w:t xml:space="preserve"> UNDERFLOW_EXCEPTION</w:t>
+      </w:r>
+    </w:p>
+    <w:p>
+      <w:r>
+        <w:tab/>
+      </w:r>
+      <w:proofErr w:type="gramStart"/>
+      <w:r>
+        <w:t>pop</w:t>
+      </w:r>
+      <w:proofErr w:type="gramEnd"/>
+      <w:r>
+        <w:t xml:space="preserve"> simply removes the top element on the stack and throws it away.</w:t>
+      </w:r>
+    </w:p>
+    <w:p>
+      <w:r>
+        <w:tab/>
+      </w:r>
+      <w:proofErr w:type="gramStart"/>
+      <w:r>
+        <w:rPr>
+          <w:b/>
+        </w:rPr>
+        <w:t>procedure</w:t>
+      </w:r>
+      <w:proofErr w:type="gramEnd"/>
+      <w:r>
+        <w:rPr>
+          <w:b/>
+        </w:rPr>
+        <w:t xml:space="preserve"> </w:t>
       </w:r>
       <w:r>
         <w:t>:=</w:t>
+      </w:r>
+      <w:r>
+        <w:t xml:space="preserve"> </w:t>
+      </w:r>
+      <w:r>
+        <w:rPr>
+          <w:b/>
+        </w:rPr>
+        <w:t>raises</w:t>
+      </w:r>
+      <w:r>
+        <w:t xml:space="preserve"> MISSING_LVALUE_EXCEPTION</w:t>
       </w:r>
     </w:p>
     <w:p>
@@ -823,21 +1264,48 @@
       </w:pPr>
       <w:r>
         <w:tab/>
-        <w:t>:= takes the value at the top of the stack and assigns it to the address stored in the stack one spot below the top of the stack. Both elements are then popped off of the stack.</w:t>
-      </w:r>
-    </w:p>
-    <w:p>
-      <w:r>
-        <w:tab/>
-      </w:r>
-      <w:r>
-        <w:rPr>
-          <w:b/>
-        </w:rPr>
-        <w:t xml:space="preserve">procedure </w:t>
+      </w:r>
+      <w:proofErr w:type="gramStart"/>
+      <w:r>
+        <w:t>:=</w:t>
+      </w:r>
+      <w:proofErr w:type="gramEnd"/>
+      <w:r>
+        <w:t xml:space="preserve"> takes the value at the top of the stack and assigns it to the address stored in the stack one spot below the top of the stack. Both elements are then popped off of the stack.</w:t>
+      </w:r>
+    </w:p>
+    <w:p>
+      <w:r>
+        <w:tab/>
+      </w:r>
+      <w:proofErr w:type="gramStart"/>
+      <w:r>
+        <w:rPr>
+          <w:b/>
+        </w:rPr>
+        <w:t>procedure</w:t>
+      </w:r>
+      <w:proofErr w:type="gramEnd"/>
+      <w:r>
+        <w:rPr>
+          <w:b/>
+        </w:rPr>
+        <w:t xml:space="preserve"> </w:t>
       </w:r>
       <w:r>
         <w:t>copy</w:t>
+      </w:r>
+      <w:r>
+        <w:t xml:space="preserve"> </w:t>
+      </w:r>
+      <w:r>
+        <w:rPr>
+          <w:b/>
+        </w:rPr>
+        <w:t>raises</w:t>
+      </w:r>
+      <w:r>
+        <w:t xml:space="preserve"> EMPTY_STACK_EXCEPTION</w:t>
       </w:r>
     </w:p>
     <w:p>
@@ -846,7 +1314,14 @@
       </w:pPr>
       <w:r>
         <w:tab/>
-        <w:t>copy takes the value at the top of the stack and pushes a second copy of it onto the stack.</w:t>
+      </w:r>
+      <w:proofErr w:type="gramStart"/>
+      <w:r>
+        <w:t>copy</w:t>
+      </w:r>
+      <w:proofErr w:type="gramEnd"/>
+      <w:r>
+        <w:t xml:space="preserve"> takes the value at the top of the stack and pushes a second copy of it onto the stack.</w:t>
       </w:r>
     </w:p>
     <w:p>
@@ -856,12 +1331,14 @@
           <w:b/>
         </w:rPr>
       </w:pPr>
+      <w:proofErr w:type="gramStart"/>
       <w:r>
         <w:rPr>
           <w:b/>
         </w:rPr>
         <w:t>implementation</w:t>
       </w:r>
+      <w:proofErr w:type="gramEnd"/>
     </w:p>
     <w:p>
       <w:pPr>
@@ -874,18 +1351,246 @@
         <w:tab/>
       </w:r>
       <w:r>
-        <w:t xml:space="preserve">We are assuming only integer values can be pushed to the stack.  Nothing too crazy about implementing this </w:t>
-      </w:r>
-    </w:p>
-    <w:p>
+        <w:t>We are assuming only integer values can be pushed to the stack.  Nothing too crazy about implementing this</w:t>
+      </w:r>
+      <w:r>
+        <w:t>. If pop results in an underflow, the ERROR_HANDLING module will address the error.</w:t>
+      </w:r>
+      <w:r>
+        <w:t xml:space="preserve"> </w:t>
+      </w:r>
+    </w:p>
+    <w:p>
+      <w:proofErr w:type="gramStart"/>
       <w:r>
         <w:rPr>
           <w:b/>
         </w:rPr>
         <w:t>end</w:t>
       </w:r>
+      <w:proofErr w:type="gramEnd"/>
       <w:r>
         <w:t xml:space="preserve"> STACK_MANIPULATION</w:t>
+      </w:r>
+    </w:p>
+    <w:p/>
+    <w:p>
+      <w:proofErr w:type="gramStart"/>
+      <w:r>
+        <w:rPr>
+          <w:b/>
+        </w:rPr>
+        <w:t>module</w:t>
+      </w:r>
+      <w:proofErr w:type="gramEnd"/>
+      <w:r>
+        <w:t xml:space="preserve"> ERROR_HANDLING</w:t>
+      </w:r>
+    </w:p>
+    <w:p>
+      <w:proofErr w:type="gramStart"/>
+      <w:r>
+        <w:rPr>
+          <w:b/>
+        </w:rPr>
+        <w:t>exports</w:t>
+      </w:r>
+      <w:proofErr w:type="gramEnd"/>
+    </w:p>
+    <w:p>
+      <w:r>
+        <w:tab/>
+      </w:r>
+      <w:proofErr w:type="gramStart"/>
+      <w:r>
+        <w:rPr>
+          <w:b/>
+        </w:rPr>
+        <w:t>procedure</w:t>
+      </w:r>
+      <w:proofErr w:type="gramEnd"/>
+      <w:r>
+        <w:rPr>
+          <w:b/>
+        </w:rPr>
+        <w:t xml:space="preserve"> </w:t>
+      </w:r>
+      <w:r>
+        <w:t xml:space="preserve">SYNTAX_ERROR (TYPE: </w:t>
+      </w:r>
+      <w:r>
+        <w:rPr>
+          <w:b/>
+        </w:rPr>
+        <w:t xml:space="preserve">in array of </w:t>
+      </w:r>
+      <w:r>
+        <w:t>char)</w:t>
+      </w:r>
+    </w:p>
+    <w:p>
+      <w:pPr>
+        <w:ind w:left="720" w:hanging="720"/>
+      </w:pPr>
+      <w:r>
+        <w:tab/>
+        <w:t>SYNTAX_ERROR will display an error to the console explaining what went wrong, depending on TYPE.</w:t>
+      </w:r>
+    </w:p>
+    <w:p>
+      <w:pPr>
+        <w:ind w:left="720" w:hanging="720"/>
+      </w:pPr>
+      <w:r>
+        <w:tab/>
+      </w:r>
+      <w:proofErr w:type="gramStart"/>
+      <w:r>
+        <w:rPr>
+          <w:b/>
+        </w:rPr>
+        <w:t>procedure</w:t>
+      </w:r>
+      <w:proofErr w:type="gramEnd"/>
+      <w:r>
+        <w:t xml:space="preserve"> UNDERFLOW_EXCEPTION</w:t>
+      </w:r>
+    </w:p>
+    <w:p>
+      <w:pPr>
+        <w:ind w:left="720" w:hanging="720"/>
+      </w:pPr>
+      <w:r>
+        <w:rPr>
+          <w:b/>
+        </w:rPr>
+        <w:tab/>
+      </w:r>
+      <w:r>
+        <w:t xml:space="preserve">UNDERFLOW_EXCEPTION occurs when </w:t>
+      </w:r>
+      <w:r>
+        <w:t>pop is called, but there is no element to pop off of the stack.</w:t>
+      </w:r>
+    </w:p>
+    <w:p>
+      <w:pPr>
+        <w:ind w:left="720" w:hanging="720"/>
+      </w:pPr>
+      <w:r>
+        <w:tab/>
+      </w:r>
+      <w:proofErr w:type="gramStart"/>
+      <w:r>
+        <w:rPr>
+          <w:b/>
+        </w:rPr>
+        <w:t>procedure</w:t>
+      </w:r>
+      <w:proofErr w:type="gramEnd"/>
+      <w:r>
+        <w:t xml:space="preserve"> MISSING_LVALUE_EXCEPTION</w:t>
+      </w:r>
+    </w:p>
+    <w:p>
+      <w:pPr>
+        <w:ind w:left="720" w:hanging="720"/>
+      </w:pPr>
+      <w:r>
+        <w:rPr>
+          <w:b/>
+        </w:rPr>
+        <w:tab/>
+      </w:r>
+      <w:r>
+        <w:t xml:space="preserve">MISSING_LVALUE_EXCEPTION occurs </w:t>
+      </w:r>
+      <w:proofErr w:type="gramStart"/>
+      <w:r>
+        <w:t>when :=</w:t>
+      </w:r>
+      <w:proofErr w:type="gramEnd"/>
+      <w:r>
+        <w:t xml:space="preserve"> is called, but there is no </w:t>
+      </w:r>
+      <w:proofErr w:type="spellStart"/>
+      <w:r>
+        <w:t>lvalue</w:t>
+      </w:r>
+      <w:proofErr w:type="spellEnd"/>
+      <w:r>
+        <w:t xml:space="preserve"> to assign a value to.</w:t>
+      </w:r>
+    </w:p>
+    <w:p>
+      <w:pPr>
+        <w:ind w:left="720" w:hanging="720"/>
+      </w:pPr>
+      <w:r>
+        <w:tab/>
+      </w:r>
+      <w:proofErr w:type="gramStart"/>
+      <w:r>
+        <w:rPr>
+          <w:b/>
+        </w:rPr>
+        <w:t>procedure</w:t>
+      </w:r>
+      <w:proofErr w:type="gramEnd"/>
+      <w:r>
+        <w:t xml:space="preserve"> EMPTY_STACK_EXCEPTION</w:t>
+      </w:r>
+    </w:p>
+    <w:p>
+      <w:pPr>
+        <w:ind w:left="720" w:hanging="720"/>
+      </w:pPr>
+      <w:r>
+        <w:rPr>
+          <w:b/>
+        </w:rPr>
+        <w:tab/>
+      </w:r>
+      <w:r>
+        <w:t>EMPTY_STACK_EXCEPTION occurs when copy is called, but there are no items in the stack to copy.</w:t>
+      </w:r>
+    </w:p>
+    <w:p>
+      <w:pPr>
+        <w:ind w:left="720" w:hanging="720"/>
+      </w:pPr>
+      <w:proofErr w:type="gramStart"/>
+      <w:r>
+        <w:rPr>
+          <w:b/>
+        </w:rPr>
+        <w:t>implementation</w:t>
+      </w:r>
+      <w:proofErr w:type="gramEnd"/>
+    </w:p>
+    <w:p>
+      <w:pPr>
+        <w:ind w:left="720" w:hanging="720"/>
+      </w:pPr>
+      <w:r>
+        <w:tab/>
+        <w:t>When an error is raised, the correct procedure is called, a message is displayed to the user, and we exit gracefully.</w:t>
+      </w:r>
+    </w:p>
+    <w:p>
+      <w:pPr>
+        <w:ind w:left="720" w:hanging="720"/>
+      </w:pPr>
+      <w:proofErr w:type="gramStart"/>
+      <w:r>
+        <w:rPr>
+          <w:b/>
+        </w:rPr>
+        <w:t>end</w:t>
+      </w:r>
+      <w:proofErr w:type="gramEnd"/>
+      <w:r>
+        <w:t xml:space="preserve"> ERROR_HANDLING</w:t>
       </w:r>
     </w:p>
     <w:p/>
@@ -901,23 +1606,27 @@
     <w:p/>
     <w:p/>
     <w:p>
+      <w:proofErr w:type="gramStart"/>
       <w:r>
         <w:rPr>
           <w:b/>
         </w:rPr>
         <w:t>module</w:t>
       </w:r>
+      <w:proofErr w:type="gramEnd"/>
       <w:r>
         <w:t xml:space="preserve"> CONTROL_FLOW</w:t>
       </w:r>
     </w:p>
     <w:p>
+      <w:proofErr w:type="gramStart"/>
       <w:r>
         <w:rPr>
           <w:b/>
         </w:rPr>
         <w:t>uses</w:t>
       </w:r>
+      <w:proofErr w:type="gramEnd"/>
       <w:r>
         <w:t xml:space="preserve"> STACK_MANIPULATION</w:t>
       </w:r>
@@ -926,25 +1635,35 @@
       </w:r>
     </w:p>
     <w:p>
+      <w:proofErr w:type="gramStart"/>
       <w:r>
         <w:rPr>
           <w:b/>
         </w:rPr>
         <w:t>exports</w:t>
       </w:r>
-      <w:r>
-        <w:t xml:space="preserve"> </w:t>
-      </w:r>
-    </w:p>
-    <w:p>
-      <w:r>
-        <w:tab/>
-      </w:r>
-      <w:r>
-        <w:rPr>
-          <w:b/>
-        </w:rPr>
-        <w:t xml:space="preserve">procedure </w:t>
+      <w:proofErr w:type="gramEnd"/>
+      <w:r>
+        <w:t xml:space="preserve"> </w:t>
+      </w:r>
+    </w:p>
+    <w:p>
+      <w:r>
+        <w:tab/>
+      </w:r>
+      <w:proofErr w:type="gramStart"/>
+      <w:r>
+        <w:rPr>
+          <w:b/>
+        </w:rPr>
+        <w:t>procedure</w:t>
+      </w:r>
+      <w:proofErr w:type="gramEnd"/>
+      <w:r>
+        <w:rPr>
+          <w:b/>
+        </w:rPr>
+        <w:t xml:space="preserve"> </w:t>
       </w:r>
       <w:r>
         <w:t>label (</w:t>
@@ -974,8 +1693,16 @@
       </w:r>
       <w:r>
         <w:tab/>
-        <w:t xml:space="preserve">label is a term used to mark a section of the program. Any </w:t>
-      </w:r>
+      </w:r>
+      <w:proofErr w:type="gramStart"/>
+      <w:r>
+        <w:t>label</w:t>
+      </w:r>
+      <w:proofErr w:type="gramEnd"/>
+      <w:r>
+        <w:t xml:space="preserve"> is a term used to mark a section of the program. Any </w:t>
+      </w:r>
+      <w:proofErr w:type="spellStart"/>
       <w:r>
         <w:rPr>
           <w:b/>
@@ -983,7 +1710,11 @@
         <w:t>goto</w:t>
       </w:r>
       <w:r>
-        <w:t xml:space="preserve">s with the same </w:t>
+        <w:t>s</w:t>
+      </w:r>
+      <w:proofErr w:type="spellEnd"/>
+      <w:r>
+        <w:t xml:space="preserve"> with the same </w:t>
       </w:r>
       <w:r>
         <w:tab/>
@@ -1002,14 +1733,24 @@
       <w:r>
         <w:tab/>
       </w:r>
+      <w:proofErr w:type="gramStart"/>
       <w:r>
         <w:rPr>
           <w:b/>
         </w:rPr>
         <w:t>procedure</w:t>
       </w:r>
-      <w:r>
-        <w:t xml:space="preserve"> goto (</w:t>
+      <w:proofErr w:type="gramEnd"/>
+      <w:r>
+        <w:t xml:space="preserve"> </w:t>
+      </w:r>
+      <w:proofErr w:type="spellStart"/>
+      <w:r>
+        <w:t>goto</w:t>
+      </w:r>
+      <w:proofErr w:type="spellEnd"/>
+      <w:r>
+        <w:t xml:space="preserve"> (</w:t>
       </w:r>
       <w:r>
         <w:t xml:space="preserve">LABEL_NAME: </w:t>
@@ -1037,8 +1778,15 @@
       <w:r>
         <w:tab/>
       </w:r>
-      <w:r>
-        <w:t xml:space="preserve">goto will result in the program jumping to the line of code that declares a </w:t>
+      <w:proofErr w:type="spellStart"/>
+      <w:proofErr w:type="gramStart"/>
+      <w:r>
+        <w:t>goto</w:t>
+      </w:r>
+      <w:proofErr w:type="spellEnd"/>
+      <w:proofErr w:type="gramEnd"/>
+      <w:r>
+        <w:t xml:space="preserve"> will result in the program jumping to the line of code that declares a </w:t>
       </w:r>
       <w:r>
         <w:rPr>
@@ -1066,14 +1814,24 @@
       <w:r>
         <w:tab/>
       </w:r>
+      <w:proofErr w:type="gramStart"/>
       <w:r>
         <w:rPr>
           <w:b/>
         </w:rPr>
         <w:t>procedure</w:t>
       </w:r>
-      <w:r>
-        <w:t xml:space="preserve"> gofalse (</w:t>
+      <w:proofErr w:type="gramEnd"/>
+      <w:r>
+        <w:t xml:space="preserve"> </w:t>
+      </w:r>
+      <w:proofErr w:type="spellStart"/>
+      <w:r>
+        <w:t>gofalse</w:t>
+      </w:r>
+      <w:proofErr w:type="spellEnd"/>
+      <w:r>
+        <w:t xml:space="preserve"> (</w:t>
       </w:r>
       <w:r>
         <w:t xml:space="preserve">LABEL_NAME: </w:t>
@@ -1100,7 +1858,16 @@
       </w:r>
       <w:r>
         <w:tab/>
-        <w:t xml:space="preserve">gofalse will call </w:t>
+      </w:r>
+      <w:proofErr w:type="spellStart"/>
+      <w:proofErr w:type="gramStart"/>
+      <w:r>
+        <w:t>gofalse</w:t>
+      </w:r>
+      <w:proofErr w:type="spellEnd"/>
+      <w:proofErr w:type="gramEnd"/>
+      <w:r>
+        <w:t xml:space="preserve"> will call </w:t>
       </w:r>
       <w:r>
         <w:rPr>
@@ -1134,14 +1901,24 @@
       <w:r>
         <w:tab/>
       </w:r>
+      <w:proofErr w:type="gramStart"/>
       <w:r>
         <w:rPr>
           <w:b/>
         </w:rPr>
         <w:t>procedure</w:t>
       </w:r>
-      <w:r>
-        <w:t xml:space="preserve"> gotrue (</w:t>
+      <w:proofErr w:type="gramEnd"/>
+      <w:r>
+        <w:t xml:space="preserve"> </w:t>
+      </w:r>
+      <w:proofErr w:type="spellStart"/>
+      <w:r>
+        <w:t>gotrue</w:t>
+      </w:r>
+      <w:proofErr w:type="spellEnd"/>
+      <w:r>
+        <w:t xml:space="preserve"> (</w:t>
       </w:r>
       <w:r>
         <w:t xml:space="preserve">LABEL_NAME: </w:t>
@@ -1168,7 +1945,16 @@
       </w:r>
       <w:r>
         <w:tab/>
-        <w:t xml:space="preserve">gotrue will call </w:t>
+      </w:r>
+      <w:proofErr w:type="spellStart"/>
+      <w:proofErr w:type="gramStart"/>
+      <w:r>
+        <w:t>gotrue</w:t>
+      </w:r>
+      <w:proofErr w:type="spellEnd"/>
+      <w:proofErr w:type="gramEnd"/>
+      <w:r>
+        <w:t xml:space="preserve"> will call </w:t>
       </w:r>
       <w:r>
         <w:rPr>
@@ -1205,11 +1991,19 @@
       <w:r>
         <w:tab/>
       </w:r>
-      <w:r>
-        <w:rPr>
-          <w:b/>
-        </w:rPr>
-        <w:t xml:space="preserve">procedure </w:t>
+      <w:proofErr w:type="gramStart"/>
+      <w:r>
+        <w:rPr>
+          <w:b/>
+        </w:rPr>
+        <w:t>procedure</w:t>
+      </w:r>
+      <w:proofErr w:type="gramEnd"/>
+      <w:r>
+        <w:rPr>
+          <w:b/>
+        </w:rPr>
+        <w:t xml:space="preserve"> </w:t>
       </w:r>
       <w:r>
         <w:t>halt</w:t>
@@ -1221,16 +2015,25 @@
       </w:r>
       <w:r>
         <w:tab/>
-        <w:t>halt will immediately stop program execution.</w:t>
-      </w:r>
-    </w:p>
-    <w:p>
+      </w:r>
+      <w:proofErr w:type="gramStart"/>
+      <w:r>
+        <w:t>halt</w:t>
+      </w:r>
+      <w:proofErr w:type="gramEnd"/>
+      <w:r>
+        <w:t xml:space="preserve"> will immediately stop program execution.</w:t>
+      </w:r>
+    </w:p>
+    <w:p>
+      <w:proofErr w:type="gramStart"/>
       <w:r>
         <w:rPr>
           <w:b/>
         </w:rPr>
         <w:t>implementation</w:t>
       </w:r>
+      <w:proofErr w:type="gramEnd"/>
       <w:r>
         <w:t xml:space="preserve"> </w:t>
       </w:r>
@@ -1240,33 +2043,39 @@
         <w:tab/>
         <w:t xml:space="preserve">As execution is processed, if </w:t>
       </w:r>
+      <w:proofErr w:type="spellStart"/>
       <w:r>
         <w:rPr>
           <w:b/>
         </w:rPr>
         <w:t>goto</w:t>
       </w:r>
+      <w:proofErr w:type="spellEnd"/>
       <w:r>
         <w:t xml:space="preserve">, </w:t>
       </w:r>
+      <w:proofErr w:type="spellStart"/>
       <w:r>
         <w:rPr>
           <w:b/>
         </w:rPr>
         <w:t>gofalse</w:t>
       </w:r>
+      <w:proofErr w:type="spellEnd"/>
       <w:r>
         <w:t>,</w:t>
       </w:r>
       <w:r>
         <w:t xml:space="preserve"> or </w:t>
       </w:r>
+      <w:proofErr w:type="spellStart"/>
       <w:r>
         <w:rPr>
           <w:b/>
         </w:rPr>
         <w:t>gotrue</w:t>
       </w:r>
+      <w:proofErr w:type="spellEnd"/>
       <w:r>
         <w:t xml:space="preserve"> is found, we will look for a corresponding label with the same LABEL_NAME as the </w:t>
       </w:r>
@@ -1279,79 +2088,111 @@
       <w:r>
         <w:t xml:space="preserve">* command. If a label is found, we will jump to LABEL_NAME (if </w:t>
       </w:r>
+      <w:proofErr w:type="spellStart"/>
       <w:r>
         <w:rPr>
           <w:b/>
         </w:rPr>
         <w:t>gofalse</w:t>
       </w:r>
+      <w:proofErr w:type="spellEnd"/>
       <w:r>
         <w:t xml:space="preserve"> or </w:t>
       </w:r>
+      <w:proofErr w:type="spellStart"/>
       <w:r>
         <w:rPr>
           <w:b/>
         </w:rPr>
         <w:t>gotrue</w:t>
       </w:r>
+      <w:proofErr w:type="spellEnd"/>
       <w:r>
         <w:t xml:space="preserve">, the condition must be true to jump). </w:t>
       </w:r>
     </w:p>
     <w:p>
+      <w:proofErr w:type="gramStart"/>
       <w:r>
         <w:rPr>
           <w:b/>
         </w:rPr>
         <w:t>end</w:t>
       </w:r>
+      <w:proofErr w:type="gramEnd"/>
       <w:r>
         <w:t xml:space="preserve"> CONTROL_FLOW</w:t>
       </w:r>
     </w:p>
     <w:p/>
     <w:p>
-      <w:r>
-        <w:rPr>
-          <w:b/>
-        </w:rPr>
-        <w:t xml:space="preserve">module </w:t>
+      <w:proofErr w:type="gramStart"/>
+      <w:r>
+        <w:rPr>
+          <w:b/>
+        </w:rPr>
+        <w:t>module</w:t>
+      </w:r>
+      <w:proofErr w:type="gramEnd"/>
+      <w:r>
+        <w:rPr>
+          <w:b/>
+        </w:rPr>
+        <w:t xml:space="preserve"> </w:t>
       </w:r>
       <w:r>
         <w:t>ARITHMETIC_OPERATORS</w:t>
       </w:r>
     </w:p>
     <w:p>
-      <w:r>
-        <w:rPr>
-          <w:b/>
-        </w:rPr>
-        <w:t xml:space="preserve">uses </w:t>
+      <w:proofErr w:type="gramStart"/>
+      <w:r>
+        <w:rPr>
+          <w:b/>
+        </w:rPr>
+        <w:t>uses</w:t>
+      </w:r>
+      <w:proofErr w:type="gramEnd"/>
+      <w:r>
+        <w:rPr>
+          <w:b/>
+        </w:rPr>
+        <w:t xml:space="preserve"> </w:t>
       </w:r>
       <w:r>
         <w:t>STACK_MANIPULATION</w:t>
       </w:r>
     </w:p>
     <w:p>
+      <w:proofErr w:type="gramStart"/>
       <w:r>
         <w:rPr>
           <w:b/>
         </w:rPr>
         <w:t>exports</w:t>
       </w:r>
-      <w:r>
-        <w:t xml:space="preserve"> </w:t>
-      </w:r>
-    </w:p>
-    <w:p>
-      <w:r>
-        <w:tab/>
-      </w:r>
-      <w:r>
-        <w:rPr>
-          <w:b/>
-        </w:rPr>
-        <w:t xml:space="preserve">procedure </w:t>
+      <w:proofErr w:type="gramEnd"/>
+      <w:r>
+        <w:t xml:space="preserve"> </w:t>
+      </w:r>
+    </w:p>
+    <w:p>
+      <w:r>
+        <w:tab/>
+      </w:r>
+      <w:proofErr w:type="gramStart"/>
+      <w:r>
+        <w:rPr>
+          <w:b/>
+        </w:rPr>
+        <w:t>procedure</w:t>
+      </w:r>
+      <w:proofErr w:type="gramEnd"/>
+      <w:r>
+        <w:rPr>
+          <w:b/>
+        </w:rPr>
+        <w:t xml:space="preserve"> </w:t>
       </w:r>
       <w:r>
         <w:t>+</w:t>
@@ -1363,7 +2204,15 @@
       </w:r>
       <w:r>
         <w:tab/>
-        <w:t xml:space="preserve">+ pops off the top two values, and then pushes the sum of the two values onto </w:t>
+        <w:t xml:space="preserve">+ </w:t>
+      </w:r>
+      <w:proofErr w:type="gramStart"/>
+      <w:r>
+        <w:t>pops</w:t>
+      </w:r>
+      <w:proofErr w:type="gramEnd"/>
+      <w:r>
+        <w:t xml:space="preserve"> off the top two values, and then pushes the sum of the two values onto </w:t>
       </w:r>
       <w:r>
         <w:tab/>
@@ -1382,12 +2231,14 @@
       <w:r>
         <w:tab/>
       </w:r>
+      <w:proofErr w:type="gramStart"/>
       <w:r>
         <w:rPr>
           <w:b/>
         </w:rPr>
         <w:t>procedure</w:t>
       </w:r>
+      <w:proofErr w:type="gramEnd"/>
       <w:r>
         <w:t xml:space="preserve"> –</w:t>
       </w:r>
@@ -1398,7 +2249,15 @@
       </w:r>
       <w:r>
         <w:tab/>
-        <w:t xml:space="preserve">- pops off the top two values, and then pushes the difference of the two values </w:t>
+        <w:t xml:space="preserve">- </w:t>
+      </w:r>
+      <w:proofErr w:type="gramStart"/>
+      <w:r>
+        <w:t>pops</w:t>
+      </w:r>
+      <w:proofErr w:type="gramEnd"/>
+      <w:r>
+        <w:t xml:space="preserve"> off the top two values, and then pushes the difference of the two values </w:t>
       </w:r>
       <w:r>
         <w:tab/>
@@ -1417,12 +2276,14 @@
       <w:r>
         <w:tab/>
       </w:r>
+      <w:proofErr w:type="gramStart"/>
       <w:r>
         <w:rPr>
           <w:b/>
         </w:rPr>
         <w:t>procedure</w:t>
       </w:r>
+      <w:proofErr w:type="gramEnd"/>
       <w:r>
         <w:t xml:space="preserve"> *</w:t>
       </w:r>
@@ -1433,7 +2294,15 @@
       </w:r>
       <w:r>
         <w:tab/>
-        <w:t xml:space="preserve">* pops off the top two values, and then pushes the product of the two values </w:t>
+        <w:t xml:space="preserve">* </w:t>
+      </w:r>
+      <w:proofErr w:type="gramStart"/>
+      <w:r>
+        <w:t>pops</w:t>
+      </w:r>
+      <w:proofErr w:type="gramEnd"/>
+      <w:r>
+        <w:t xml:space="preserve"> off the top two values, and then pushes the product of the two values </w:t>
       </w:r>
       <w:r>
         <w:tab/>
@@ -1452,12 +2321,14 @@
       <w:r>
         <w:tab/>
       </w:r>
+      <w:proofErr w:type="gramStart"/>
       <w:r>
         <w:rPr>
           <w:b/>
         </w:rPr>
         <w:t>procedure</w:t>
       </w:r>
+      <w:proofErr w:type="gramEnd"/>
       <w:r>
         <w:t xml:space="preserve"> /</w:t>
       </w:r>
@@ -1468,7 +2339,15 @@
       </w:r>
       <w:r>
         <w:tab/>
-        <w:t xml:space="preserve">/ pops off the top two values, and then pushes the quotient of the two values </w:t>
+        <w:t xml:space="preserve">/ </w:t>
+      </w:r>
+      <w:proofErr w:type="gramStart"/>
+      <w:r>
+        <w:t>pops</w:t>
+      </w:r>
+      <w:proofErr w:type="gramEnd"/>
+      <w:r>
+        <w:t xml:space="preserve"> off the top two values, and then pushes the quotient of the two values </w:t>
       </w:r>
       <w:r>
         <w:tab/>
@@ -1487,12 +2366,14 @@
       <w:r>
         <w:tab/>
       </w:r>
+      <w:proofErr w:type="gramStart"/>
       <w:r>
         <w:rPr>
           <w:b/>
         </w:rPr>
         <w:t>procedure</w:t>
       </w:r>
+      <w:proofErr w:type="gramEnd"/>
       <w:r>
         <w:t xml:space="preserve"> div</w:t>
       </w:r>
@@ -1503,7 +2384,14 @@
       </w:r>
       <w:r>
         <w:tab/>
-        <w:t xml:space="preserve">div pops off the top two values, and the pushes the remainder of the two values </w:t>
+      </w:r>
+      <w:proofErr w:type="gramStart"/>
+      <w:r>
+        <w:t>div</w:t>
+      </w:r>
+      <w:proofErr w:type="gramEnd"/>
+      <w:r>
+        <w:t xml:space="preserve"> pops off the top two values, and the pushes the remainder of the two values </w:t>
       </w:r>
       <w:r>
         <w:tab/>
@@ -1519,12 +2407,14 @@
       </w:r>
     </w:p>
     <w:p>
+      <w:proofErr w:type="gramStart"/>
       <w:r>
         <w:rPr>
           <w:b/>
         </w:rPr>
         <w:t>end</w:t>
       </w:r>
+      <w:proofErr w:type="gramEnd"/>
       <w:r>
         <w:t xml:space="preserve"> ARITHMETIC_OPERATORS</w:t>
       </w:r>
@@ -1532,23 +2422,27 @@
     <w:p/>
     <w:p/>
     <w:p>
+      <w:proofErr w:type="gramStart"/>
       <w:r>
         <w:rPr>
           <w:b/>
         </w:rPr>
         <w:t>module</w:t>
       </w:r>
+      <w:proofErr w:type="gramEnd"/>
       <w:r>
         <w:t xml:space="preserve"> LOGICAL_OPERATORS</w:t>
       </w:r>
     </w:p>
     <w:p>
+      <w:proofErr w:type="gramStart"/>
       <w:r>
         <w:rPr>
           <w:b/>
         </w:rPr>
         <w:t>uses</w:t>
       </w:r>
+      <w:proofErr w:type="gramEnd"/>
       <w:r>
         <w:t xml:space="preserve"> STACK_MANIPULATION</w:t>
       </w:r>
@@ -1559,20 +2453,35 @@
           <w:b/>
         </w:rPr>
       </w:pPr>
+      <w:proofErr w:type="gramStart"/>
       <w:r>
         <w:rPr>
           <w:b/>
         </w:rPr>
         <w:t>exports</w:t>
       </w:r>
-    </w:p>
-    <w:p>
-      <w:r>
-        <w:rPr>
-          <w:b/>
-        </w:rPr>
-        <w:tab/>
-        <w:t xml:space="preserve">procedure </w:t>
+      <w:proofErr w:type="gramEnd"/>
+    </w:p>
+    <w:p>
+      <w:r>
+        <w:rPr>
+          <w:b/>
+        </w:rPr>
+        <w:tab/>
+      </w:r>
+      <w:proofErr w:type="gramStart"/>
+      <w:r>
+        <w:rPr>
+          <w:b/>
+        </w:rPr>
+        <w:t>procedure</w:t>
+      </w:r>
+      <w:proofErr w:type="gramEnd"/>
+      <w:r>
+        <w:rPr>
+          <w:b/>
+        </w:rPr>
+        <w:t xml:space="preserve"> </w:t>
       </w:r>
       <w:r>
         <w:t>&amp;</w:t>
@@ -1584,7 +2493,15 @@
       </w:r>
       <w:r>
         <w:tab/>
-        <w:t xml:space="preserve">&amp; pops off the top two values on the stack, performs a logical AND (not a bitwise </w:t>
+        <w:t xml:space="preserve">&amp; </w:t>
+      </w:r>
+      <w:proofErr w:type="gramStart"/>
+      <w:r>
+        <w:t>pops</w:t>
+      </w:r>
+      <w:proofErr w:type="gramEnd"/>
+      <w:r>
+        <w:t xml:space="preserve"> off the top two values on the stack, performs a logical AND (not a bitwise </w:t>
       </w:r>
       <w:r>
         <w:tab/>
@@ -1600,11 +2517,19 @@
       <w:r>
         <w:tab/>
       </w:r>
-      <w:r>
-        <w:rPr>
-          <w:b/>
-        </w:rPr>
-        <w:t xml:space="preserve">procedure </w:t>
+      <w:proofErr w:type="gramStart"/>
+      <w:r>
+        <w:rPr>
+          <w:b/>
+        </w:rPr>
+        <w:t>procedure</w:t>
+      </w:r>
+      <w:proofErr w:type="gramEnd"/>
+      <w:r>
+        <w:rPr>
+          <w:b/>
+        </w:rPr>
+        <w:t xml:space="preserve"> </w:t>
       </w:r>
       <w:r>
         <w:t>!</w:t>
@@ -1616,7 +2541,15 @@
       </w:r>
       <w:r>
         <w:tab/>
-        <w:t xml:space="preserve">! pops off the top value on the stack, negates it, and then pushes the result back </w:t>
+        <w:t xml:space="preserve">! </w:t>
+      </w:r>
+      <w:proofErr w:type="gramStart"/>
+      <w:r>
+        <w:t>pops</w:t>
+      </w:r>
+      <w:proofErr w:type="gramEnd"/>
+      <w:r>
+        <w:t xml:space="preserve"> off the top value on the stack, negates it, and then pushes the result back </w:t>
       </w:r>
       <w:r>
         <w:tab/>
@@ -1635,11 +2568,19 @@
       <w:r>
         <w:tab/>
       </w:r>
-      <w:r>
-        <w:rPr>
-          <w:b/>
-        </w:rPr>
-        <w:t xml:space="preserve">procedure </w:t>
+      <w:proofErr w:type="gramStart"/>
+      <w:r>
+        <w:rPr>
+          <w:b/>
+        </w:rPr>
+        <w:t>procedure</w:t>
+      </w:r>
+      <w:proofErr w:type="gramEnd"/>
+      <w:r>
+        <w:rPr>
+          <w:b/>
+        </w:rPr>
+        <w:t xml:space="preserve"> </w:t>
       </w:r>
       <w:r>
         <w:t>|</w:t>
@@ -1651,7 +2592,15 @@
       </w:r>
       <w:r>
         <w:tab/>
-        <w:t xml:space="preserve">| pops off the top two values on the stack, performs a logical OR (not a bitwise </w:t>
+        <w:t xml:space="preserve">| </w:t>
+      </w:r>
+      <w:proofErr w:type="gramStart"/>
+      <w:r>
+        <w:t>pops</w:t>
+      </w:r>
+      <w:proofErr w:type="gramEnd"/>
+      <w:r>
+        <w:t xml:space="preserve"> off the top two values on the stack, performs a logical OR (not a bitwise </w:t>
       </w:r>
       <w:r>
         <w:tab/>
@@ -1667,35 +2616,41 @@
       </w:r>
     </w:p>
     <w:p>
+      <w:proofErr w:type="gramStart"/>
       <w:r>
         <w:rPr>
           <w:b/>
         </w:rPr>
         <w:t>end</w:t>
       </w:r>
+      <w:proofErr w:type="gramEnd"/>
       <w:r>
         <w:t xml:space="preserve"> LOGICAL_OPERATORS</w:t>
       </w:r>
     </w:p>
     <w:p/>
     <w:p>
+      <w:proofErr w:type="gramStart"/>
       <w:r>
         <w:rPr>
           <w:b/>
         </w:rPr>
         <w:t>module</w:t>
       </w:r>
+      <w:proofErr w:type="gramEnd"/>
       <w:r>
         <w:t xml:space="preserve"> RELATIONAL_OPERATORS</w:t>
       </w:r>
     </w:p>
     <w:p>
+      <w:proofErr w:type="gramStart"/>
       <w:r>
         <w:rPr>
           <w:b/>
         </w:rPr>
         <w:t>uses</w:t>
       </w:r>
+      <w:proofErr w:type="gramEnd"/>
       <w:r>
         <w:t xml:space="preserve"> STACK_MANIPULATION</w:t>
       </w:r>
@@ -1706,20 +2661,35 @@
           <w:b/>
         </w:rPr>
       </w:pPr>
+      <w:proofErr w:type="gramStart"/>
       <w:r>
         <w:rPr>
           <w:b/>
         </w:rPr>
         <w:t>exports</w:t>
       </w:r>
-    </w:p>
-    <w:p>
-      <w:r>
-        <w:rPr>
-          <w:b/>
-        </w:rPr>
-        <w:tab/>
-        <w:t xml:space="preserve">procedure </w:t>
+      <w:proofErr w:type="gramEnd"/>
+    </w:p>
+    <w:p>
+      <w:r>
+        <w:rPr>
+          <w:b/>
+        </w:rPr>
+        <w:tab/>
+      </w:r>
+      <w:proofErr w:type="gramStart"/>
+      <w:r>
+        <w:rPr>
+          <w:b/>
+        </w:rPr>
+        <w:t>procedure</w:t>
+      </w:r>
+      <w:proofErr w:type="gramEnd"/>
+      <w:r>
+        <w:rPr>
+          <w:b/>
+        </w:rPr>
+        <w:t xml:space="preserve"> </w:t>
       </w:r>
       <w:r>
         <w:t>&lt;&gt;</w:t>
@@ -1731,7 +2701,15 @@
       </w:r>
       <w:r>
         <w:tab/>
-        <w:t xml:space="preserve">&lt;&gt; pops off the top two values on the stack, and returns 0 if the values are equal, </w:t>
+        <w:t xml:space="preserve">&lt;&gt; </w:t>
+      </w:r>
+      <w:proofErr w:type="gramStart"/>
+      <w:r>
+        <w:t>pops</w:t>
+      </w:r>
+      <w:proofErr w:type="gramEnd"/>
+      <w:r>
+        <w:t xml:space="preserve"> off the top two values on the stack, and returns 0 if the values are equal, </w:t>
       </w:r>
       <w:r>
         <w:tab/>
@@ -1747,11 +2725,19 @@
       <w:r>
         <w:tab/>
       </w:r>
-      <w:r>
-        <w:rPr>
-          <w:b/>
-        </w:rPr>
-        <w:t xml:space="preserve">procedure </w:t>
+      <w:proofErr w:type="gramStart"/>
+      <w:r>
+        <w:rPr>
+          <w:b/>
+        </w:rPr>
+        <w:t>procedure</w:t>
+      </w:r>
+      <w:proofErr w:type="gramEnd"/>
+      <w:r>
+        <w:rPr>
+          <w:b/>
+        </w:rPr>
+        <w:t xml:space="preserve"> </w:t>
       </w:r>
       <w:r>
         <w:t>&lt;=</w:t>
@@ -1763,7 +2749,15 @@
       </w:r>
       <w:r>
         <w:tab/>
-        <w:t xml:space="preserve">&lt;= pops off the top two values on the stack, and returns 1 if (top – 1) is less than </w:t>
+        <w:t xml:space="preserve">&lt;= </w:t>
+      </w:r>
+      <w:proofErr w:type="gramStart"/>
+      <w:r>
+        <w:t>pops</w:t>
+      </w:r>
+      <w:proofErr w:type="gramEnd"/>
+      <w:r>
+        <w:t xml:space="preserve"> off the top two values on the stack, and returns 1 if (top – 1) is less than </w:t>
       </w:r>
       <w:r>
         <w:tab/>
@@ -1782,11 +2776,19 @@
       <w:r>
         <w:tab/>
       </w:r>
-      <w:r>
-        <w:rPr>
-          <w:b/>
-        </w:rPr>
-        <w:t xml:space="preserve">procedure </w:t>
+      <w:proofErr w:type="gramStart"/>
+      <w:r>
+        <w:rPr>
+          <w:b/>
+        </w:rPr>
+        <w:t>procedure</w:t>
+      </w:r>
+      <w:proofErr w:type="gramEnd"/>
+      <w:r>
+        <w:rPr>
+          <w:b/>
+        </w:rPr>
+        <w:t xml:space="preserve"> </w:t>
       </w:r>
       <w:r>
         <w:t>&gt;=</w:t>
@@ -1798,7 +2800,15 @@
       </w:r>
       <w:r>
         <w:tab/>
-        <w:t xml:space="preserve">&gt;= pops off the top two values on the stack, and returns 1 if (top – 1) is greater </w:t>
+        <w:t xml:space="preserve">&gt;= </w:t>
+      </w:r>
+      <w:proofErr w:type="gramStart"/>
+      <w:r>
+        <w:t>pops</w:t>
+      </w:r>
+      <w:proofErr w:type="gramEnd"/>
+      <w:r>
+        <w:t xml:space="preserve"> off the top two values on the stack, and returns 1 if (top – 1) is greater </w:t>
       </w:r>
       <w:r>
         <w:tab/>
@@ -1817,12 +2827,14 @@
       <w:r>
         <w:tab/>
       </w:r>
+      <w:proofErr w:type="gramStart"/>
       <w:r>
         <w:rPr>
           <w:b/>
         </w:rPr>
         <w:t>procedure</w:t>
       </w:r>
+      <w:proofErr w:type="gramEnd"/>
       <w:r>
         <w:t xml:space="preserve"> &lt;</w:t>
       </w:r>
@@ -1833,7 +2845,15 @@
       </w:r>
       <w:r>
         <w:tab/>
-        <w:t xml:space="preserve">&lt; pops off the top two values on the stack, and returns 1 if (top – 1) is less than </w:t>
+        <w:t xml:space="preserve">&lt; </w:t>
+      </w:r>
+      <w:proofErr w:type="gramStart"/>
+      <w:r>
+        <w:t>pops</w:t>
+      </w:r>
+      <w:proofErr w:type="gramEnd"/>
+      <w:r>
+        <w:t xml:space="preserve"> off the top two values on the stack, and returns 1 if (top – 1) is less than </w:t>
       </w:r>
       <w:r>
         <w:tab/>
@@ -1855,11 +2875,19 @@
       <w:r>
         <w:tab/>
       </w:r>
-      <w:r>
-        <w:rPr>
-          <w:b/>
-        </w:rPr>
-        <w:t xml:space="preserve">procedure </w:t>
+      <w:proofErr w:type="gramStart"/>
+      <w:r>
+        <w:rPr>
+          <w:b/>
+        </w:rPr>
+        <w:t>procedure</w:t>
+      </w:r>
+      <w:proofErr w:type="gramEnd"/>
+      <w:r>
+        <w:rPr>
+          <w:b/>
+        </w:rPr>
+        <w:t xml:space="preserve"> </w:t>
       </w:r>
       <w:r>
         <w:t>&gt;</w:t>
@@ -1873,7 +2901,15 @@
         <w:tab/>
       </w:r>
       <w:r>
-        <w:t xml:space="preserve">&gt; pops off the top two values on the stack, and returns 1 if (top – 1) is greater </w:t>
+        <w:t xml:space="preserve">&gt; </w:t>
+      </w:r>
+      <w:proofErr w:type="gramStart"/>
+      <w:r>
+        <w:t>pops</w:t>
+      </w:r>
+      <w:proofErr w:type="gramEnd"/>
+      <w:r>
+        <w:t xml:space="preserve"> off the top two values on the stack, and returns 1 if (top – 1) is greater </w:t>
       </w:r>
       <w:r>
         <w:tab/>
@@ -1889,57 +2925,67 @@
       </w:r>
     </w:p>
     <w:p>
+      <w:proofErr w:type="gramStart"/>
       <w:r>
         <w:rPr>
           <w:b/>
         </w:rPr>
         <w:t>end</w:t>
       </w:r>
+      <w:proofErr w:type="gramEnd"/>
       <w:r>
         <w:t xml:space="preserve"> RELATIONAL_OPERATORS</w:t>
       </w:r>
     </w:p>
     <w:p/>
     <w:p>
+      <w:proofErr w:type="gramStart"/>
       <w:r>
         <w:rPr>
           <w:b/>
         </w:rPr>
         <w:t>module</w:t>
       </w:r>
+      <w:proofErr w:type="gramEnd"/>
       <w:r>
         <w:t xml:space="preserve"> OUTPUT</w:t>
       </w:r>
     </w:p>
     <w:p>
+      <w:proofErr w:type="gramStart"/>
       <w:r>
         <w:rPr>
           <w:b/>
         </w:rPr>
         <w:t>uses</w:t>
       </w:r>
+      <w:proofErr w:type="gramEnd"/>
       <w:r>
         <w:t xml:space="preserve"> STACK_MANIPULATION</w:t>
       </w:r>
     </w:p>
     <w:p>
+      <w:proofErr w:type="gramStart"/>
       <w:r>
         <w:rPr>
           <w:b/>
         </w:rPr>
         <w:t>exports</w:t>
       </w:r>
+      <w:proofErr w:type="gramEnd"/>
     </w:p>
     <w:p>
       <w:pPr>
         <w:ind w:firstLine="720"/>
       </w:pPr>
+      <w:proofErr w:type="gramStart"/>
       <w:r>
         <w:rPr>
           <w:b/>
         </w:rPr>
         <w:t>procedure</w:t>
       </w:r>
+      <w:proofErr w:type="gramEnd"/>
       <w:r>
         <w:t xml:space="preserve"> print</w:t>
       </w:r>
@@ -1951,20 +2997,27 @@
       <w:r>
         <w:tab/>
       </w:r>
-      <w:r>
-        <w:t>print pops off the top of the stack and outputs its contents to the console.</w:t>
+      <w:proofErr w:type="gramStart"/>
+      <w:r>
+        <w:t>print</w:t>
+      </w:r>
+      <w:proofErr w:type="gramEnd"/>
+      <w:r>
+        <w:t xml:space="preserve"> pops off the top of the stack and outputs its contents to the console.</w:t>
       </w:r>
     </w:p>
     <w:p>
       <w:pPr>
         <w:ind w:firstLine="720"/>
       </w:pPr>
+      <w:proofErr w:type="gramStart"/>
       <w:r>
         <w:rPr>
           <w:b/>
         </w:rPr>
         <w:t>procedure</w:t>
       </w:r>
+      <w:proofErr w:type="gramEnd"/>
       <w:r>
         <w:t xml:space="preserve"> show (OUT</w:t>
       </w:r>
@@ -2000,18 +3053,25 @@
       <w:r>
         <w:tab/>
       </w:r>
-      <w:r>
-        <w:t>show immediately outputs the contents of OUTPUT to the console.</w:t>
+      <w:proofErr w:type="gramStart"/>
+      <w:r>
+        <w:t>show</w:t>
+      </w:r>
+      <w:proofErr w:type="gramEnd"/>
+      <w:r>
+        <w:t xml:space="preserve"> immediately outputs the contents of OUTPUT to the console.</w:t>
       </w:r>
       <w:r>
         <w:br/>
       </w:r>
+      <w:proofErr w:type="gramStart"/>
       <w:r>
         <w:rPr>
           <w:b/>
         </w:rPr>
         <w:t>end</w:t>
       </w:r>
+      <w:proofErr w:type="gramEnd"/>
       <w:r>
         <w:t xml:space="preserve"> OUTPUT</w:t>
       </w:r>
@@ -2025,6 +3085,8 @@
       <w:pPr>
         <w:ind w:firstLine="720"/>
       </w:pPr>
+      <w:bookmarkStart w:id="0" w:name="_GoBack"/>
+      <w:bookmarkEnd w:id="0"/>
     </w:p>
     <w:p>
       <w:pPr>
@@ -2035,10 +3097,10 @@
           <w:noProof/>
         </w:rPr>
         <w:drawing>
-          <wp:inline distT="0" distB="0" distL="0" distR="0" wp14:anchorId="6AB7EE63" wp14:editId="5E96A709">
-            <wp:extent cx="5943600" cy="3049086"/>
+          <wp:inline distT="0" distB="0" distL="0" distR="0" wp14:anchorId="70C3719E" wp14:editId="08A71E7E">
+            <wp:extent cx="5943600" cy="2982595"/>
             <wp:effectExtent l="0" t="0" r="0" b="0"/>
-            <wp:docPr id="1" name="Picture 1"/>
+            <wp:docPr id="2" name="Picture 2"/>
             <wp:cNvGraphicFramePr>
               <a:graphicFrameLocks xmlns:a="http://schemas.openxmlformats.org/drawingml/2006/main" noChangeAspect="1"/>
             </wp:cNvGraphicFramePr>
@@ -2046,36 +3108,29 @@
               <a:graphicData uri="http://schemas.openxmlformats.org/drawingml/2006/picture">
                 <pic:pic xmlns:pic="http://schemas.openxmlformats.org/drawingml/2006/picture">
                   <pic:nvPicPr>
-                    <pic:cNvPr id="0" name="Picture 1"/>
-                    <pic:cNvPicPr>
-                      <a:picLocks noChangeAspect="1" noChangeArrowheads="1"/>
-                    </pic:cNvPicPr>
+                    <pic:cNvPr id="0" name="jaz - USES Diagram - USES Diagram.png"/>
+                    <pic:cNvPicPr/>
                   </pic:nvPicPr>
                   <pic:blipFill>
-                    <a:blip r:embed="rId4">
+                    <a:blip r:embed="rId5">
                       <a:extLst>
                         <a:ext uri="{28A0092B-C50C-407E-A947-70E740481C1C}">
                           <a14:useLocalDpi xmlns:a14="http://schemas.microsoft.com/office/drawing/2010/main" val="0"/>
                         </a:ext>
                       </a:extLst>
                     </a:blip>
-                    <a:srcRect/>
                     <a:stretch>
                       <a:fillRect/>
                     </a:stretch>
                   </pic:blipFill>
-                  <pic:spPr bwMode="auto">
+                  <pic:spPr>
                     <a:xfrm>
                       <a:off x="0" y="0"/>
-                      <a:ext cx="5943600" cy="3049086"/>
+                      <a:ext cx="5943600" cy="2982595"/>
                     </a:xfrm>
                     <a:prstGeom prst="rect">
                       <a:avLst/>
                     </a:prstGeom>
-                    <a:noFill/>
-                    <a:ln>
-                      <a:noFill/>
-                    </a:ln>
                   </pic:spPr>
                 </pic:pic>
               </a:graphicData>
@@ -2095,7 +3150,7 @@
 </file>
 
 <file path=word/styles.xml><?xml version="1.0" encoding="utf-8"?>
-<w:styles xmlns:mc="http://schemas.openxmlformats.org/markup-compatibility/2006" xmlns:r="http://schemas.openxmlformats.org/officeDocument/2006/relationships" xmlns:w="http://schemas.openxmlformats.org/wordprocessingml/2006/main" xmlns:w14="http://schemas.microsoft.com/office/word/2010/wordml" xmlns:w15="http://schemas.microsoft.com/office/word/2012/wordml" mc:Ignorable="w14 w15">
+<w:styles xmlns:mc="http://schemas.openxmlformats.org/markup-compatibility/2006" xmlns:r="http://schemas.openxmlformats.org/officeDocument/2006/relationships" xmlns:w="http://schemas.openxmlformats.org/wordprocessingml/2006/main" xmlns:w14="http://schemas.microsoft.com/office/word/2010/wordml" mc:Ignorable="w14">
   <w:docDefaults>
     <w:rPrDefault>
       <w:rPr>
@@ -2107,387 +3162,357 @@
     </w:rPrDefault>
     <w:pPrDefault/>
   </w:docDefaults>
-  <w:latentStyles w:defLockedState="0" w:defUIPriority="99" w:defSemiHidden="0" w:defUnhideWhenUsed="0" w:defQFormat="0" w:count="380">
-    <w:lsdException w:name="Normal" w:uiPriority="0" w:qFormat="1"/>
-    <w:lsdException w:name="heading 1" w:uiPriority="9" w:qFormat="1"/>
-    <w:lsdException w:name="heading 2" w:semiHidden="1" w:uiPriority="9" w:unhideWhenUsed="1" w:qFormat="1"/>
-    <w:lsdException w:name="heading 3" w:semiHidden="1" w:uiPriority="9" w:unhideWhenUsed="1" w:qFormat="1"/>
-    <w:lsdException w:name="heading 4" w:semiHidden="1" w:uiPriority="9" w:unhideWhenUsed="1" w:qFormat="1"/>
-    <w:lsdException w:name="heading 5" w:semiHidden="1" w:uiPriority="9" w:unhideWhenUsed="1" w:qFormat="1"/>
-    <w:lsdException w:name="heading 6" w:semiHidden="1" w:uiPriority="9" w:unhideWhenUsed="1" w:qFormat="1"/>
-    <w:lsdException w:name="heading 7" w:semiHidden="1" w:uiPriority="9" w:unhideWhenUsed="1" w:qFormat="1"/>
-    <w:lsdException w:name="heading 8" w:semiHidden="1" w:uiPriority="9" w:unhideWhenUsed="1" w:qFormat="1"/>
-    <w:lsdException w:name="heading 9" w:semiHidden="1" w:uiPriority="9" w:unhideWhenUsed="1" w:qFormat="1"/>
-    <w:lsdException w:name="index 1" w:semiHidden="1" w:unhideWhenUsed="1"/>
-    <w:lsdException w:name="index 2" w:semiHidden="1" w:unhideWhenUsed="1"/>
-    <w:lsdException w:name="index 3" w:semiHidden="1" w:unhideWhenUsed="1"/>
-    <w:lsdException w:name="index 4" w:semiHidden="1" w:unhideWhenUsed="1"/>
-    <w:lsdException w:name="index 5" w:semiHidden="1" w:unhideWhenUsed="1"/>
-    <w:lsdException w:name="index 6" w:semiHidden="1" w:unhideWhenUsed="1"/>
-    <w:lsdException w:name="index 7" w:semiHidden="1" w:unhideWhenUsed="1"/>
-    <w:lsdException w:name="index 8" w:semiHidden="1" w:unhideWhenUsed="1"/>
-    <w:lsdException w:name="index 9" w:semiHidden="1" w:unhideWhenUsed="1"/>
-    <w:lsdException w:name="toc 1" w:semiHidden="1" w:uiPriority="39" w:unhideWhenUsed="1"/>
-    <w:lsdException w:name="toc 2" w:semiHidden="1" w:uiPriority="39" w:unhideWhenUsed="1"/>
-    <w:lsdException w:name="toc 3" w:semiHidden="1" w:uiPriority="39" w:unhideWhenUsed="1"/>
-    <w:lsdException w:name="toc 4" w:semiHidden="1" w:uiPriority="39" w:unhideWhenUsed="1"/>
-    <w:lsdException w:name="toc 5" w:semiHidden="1" w:uiPriority="39" w:unhideWhenUsed="1"/>
-    <w:lsdException w:name="toc 6" w:semiHidden="1" w:uiPriority="39" w:unhideWhenUsed="1"/>
-    <w:lsdException w:name="toc 7" w:semiHidden="1" w:uiPriority="39" w:unhideWhenUsed="1"/>
-    <w:lsdException w:name="toc 8" w:semiHidden="1" w:uiPriority="39" w:unhideWhenUsed="1"/>
-    <w:lsdException w:name="toc 9" w:semiHidden="1" w:uiPriority="39" w:unhideWhenUsed="1"/>
-    <w:lsdException w:name="Normal Indent" w:semiHidden="1" w:unhideWhenUsed="1"/>
-    <w:lsdException w:name="footnote text" w:semiHidden="1" w:unhideWhenUsed="1"/>
-    <w:lsdException w:name="annotation text" w:semiHidden="1" w:unhideWhenUsed="1"/>
-    <w:lsdException w:name="header" w:semiHidden="1" w:unhideWhenUsed="1"/>
-    <w:lsdException w:name="footer" w:semiHidden="1" w:unhideWhenUsed="1"/>
-    <w:lsdException w:name="index heading" w:semiHidden="1" w:unhideWhenUsed="1"/>
-    <w:lsdException w:name="caption" w:semiHidden="1" w:uiPriority="35" w:unhideWhenUsed="1" w:qFormat="1"/>
-    <w:lsdException w:name="table of figures" w:semiHidden="1" w:unhideWhenUsed="1"/>
-    <w:lsdException w:name="envelope address" w:semiHidden="1" w:unhideWhenUsed="1"/>
-    <w:lsdException w:name="envelope return" w:semiHidden="1" w:unhideWhenUsed="1"/>
-    <w:lsdException w:name="footnote reference" w:semiHidden="1" w:unhideWhenUsed="1"/>
-    <w:lsdException w:name="annotation reference" w:semiHidden="1" w:unhideWhenUsed="1"/>
-    <w:lsdException w:name="line number" w:semiHidden="1" w:unhideWhenUsed="1"/>
-    <w:lsdException w:name="page number" w:semiHidden="1" w:unhideWhenUsed="1"/>
-    <w:lsdException w:name="endnote reference" w:semiHidden="1" w:unhideWhenUsed="1"/>
-    <w:lsdException w:name="endnote text" w:semiHidden="1" w:unhideWhenUsed="1"/>
-    <w:lsdException w:name="table of authorities" w:semiHidden="1" w:unhideWhenUsed="1"/>
-    <w:lsdException w:name="macro" w:semiHidden="1" w:unhideWhenUsed="1"/>
-    <w:lsdException w:name="toa heading" w:semiHidden="1" w:unhideWhenUsed="1"/>
-    <w:lsdException w:name="List" w:semiHidden="1" w:unhideWhenUsed="1"/>
-    <w:lsdException w:name="List Bullet" w:semiHidden="1" w:unhideWhenUsed="1"/>
-    <w:lsdException w:name="List Number" w:semiHidden="1" w:unhideWhenUsed="1"/>
-    <w:lsdException w:name="List 2" w:semiHidden="1" w:unhideWhenUsed="1"/>
-    <w:lsdException w:name="List 3" w:semiHidden="1" w:unhideWhenUsed="1"/>
-    <w:lsdException w:name="List 4" w:semiHidden="1" w:unhideWhenUsed="1"/>
-    <w:lsdException w:name="List 5" w:semiHidden="1" w:unhideWhenUsed="1"/>
-    <w:lsdException w:name="List Bullet 2" w:semiHidden="1" w:unhideWhenUsed="1"/>
-    <w:lsdException w:name="List Bullet 3" w:semiHidden="1" w:unhideWhenUsed="1"/>
-    <w:lsdException w:name="List Bullet 4" w:semiHidden="1" w:unhideWhenUsed="1"/>
-    <w:lsdException w:name="List Bullet 5" w:semiHidden="1" w:unhideWhenUsed="1"/>
-    <w:lsdException w:name="List Number 2" w:semiHidden="1" w:unhideWhenUsed="1"/>
-    <w:lsdException w:name="List Number 3" w:semiHidden="1" w:unhideWhenUsed="1"/>
-    <w:lsdException w:name="List Number 4" w:semiHidden="1" w:unhideWhenUsed="1"/>
-    <w:lsdException w:name="List Number 5" w:semiHidden="1" w:unhideWhenUsed="1"/>
-    <w:lsdException w:name="Title" w:uiPriority="10" w:qFormat="1"/>
-    <w:lsdException w:name="Closing" w:semiHidden="1" w:unhideWhenUsed="1"/>
-    <w:lsdException w:name="Signature" w:semiHidden="1" w:unhideWhenUsed="1"/>
-    <w:lsdException w:name="Default Paragraph Font" w:semiHidden="1" w:uiPriority="1" w:unhideWhenUsed="1"/>
-    <w:lsdException w:name="Body Text" w:semiHidden="1" w:unhideWhenUsed="1"/>
-    <w:lsdException w:name="Body Text Indent" w:semiHidden="1" w:unhideWhenUsed="1"/>
-    <w:lsdException w:name="List Continue" w:semiHidden="1" w:unhideWhenUsed="1"/>
-    <w:lsdException w:name="List Continue 2" w:semiHidden="1" w:unhideWhenUsed="1"/>
-    <w:lsdException w:name="List Continue 3" w:semiHidden="1" w:unhideWhenUsed="1"/>
-    <w:lsdException w:name="List Continue 4" w:semiHidden="1" w:unhideWhenUsed="1"/>
-    <w:lsdException w:name="List Continue 5" w:semiHidden="1" w:unhideWhenUsed="1"/>
-    <w:lsdException w:name="Message Header" w:semiHidden="1" w:unhideWhenUsed="1"/>
-    <w:lsdException w:name="Subtitle" w:uiPriority="11" w:qFormat="1"/>
-    <w:lsdException w:name="Salutation" w:semiHidden="1" w:unhideWhenUsed="1"/>
-    <w:lsdException w:name="Date" w:semiHidden="1" w:unhideWhenUsed="1"/>
-    <w:lsdException w:name="Body Text First Indent" w:semiHidden="1" w:unhideWhenUsed="1"/>
-    <w:lsdException w:name="Body Text First Indent 2" w:semiHidden="1" w:unhideWhenUsed="1"/>
-    <w:lsdException w:name="Note Heading" w:semiHidden="1" w:unhideWhenUsed="1"/>
-    <w:lsdException w:name="Body Text 2" w:semiHidden="1" w:unhideWhenUsed="1"/>
-    <w:lsdException w:name="Body Text 3" w:semiHidden="1" w:unhideWhenUsed="1"/>
-    <w:lsdException w:name="Body Text Indent 2" w:semiHidden="1" w:unhideWhenUsed="1"/>
-    <w:lsdException w:name="Body Text Indent 3" w:semiHidden="1" w:unhideWhenUsed="1"/>
-    <w:lsdException w:name="Block Text" w:semiHidden="1" w:unhideWhenUsed="1"/>
-    <w:lsdException w:name="Hyperlink" w:semiHidden="1" w:unhideWhenUsed="1"/>
-    <w:lsdException w:name="FollowedHyperlink" w:semiHidden="1" w:unhideWhenUsed="1"/>
-    <w:lsdException w:name="Strong" w:uiPriority="22" w:qFormat="1"/>
-    <w:lsdException w:name="Emphasis" w:uiPriority="20" w:qFormat="1"/>
-    <w:lsdException w:name="Document Map" w:semiHidden="1" w:unhideWhenUsed="1"/>
-    <w:lsdException w:name="Plain Text" w:semiHidden="1" w:unhideWhenUsed="1"/>
-    <w:lsdException w:name="E-mail Signature" w:semiHidden="1" w:unhideWhenUsed="1"/>
-    <w:lsdException w:name="HTML Top of Form" w:semiHidden="1" w:unhideWhenUsed="1"/>
-    <w:lsdException w:name="HTML Bottom of Form" w:semiHidden="1" w:unhideWhenUsed="1"/>
-    <w:lsdException w:name="Normal (Web)" w:semiHidden="1" w:unhideWhenUsed="1"/>
-    <w:lsdException w:name="HTML Acronym" w:semiHidden="1" w:unhideWhenUsed="1"/>
-    <w:lsdException w:name="HTML Address" w:semiHidden="1" w:unhideWhenUsed="1"/>
-    <w:lsdException w:name="HTML Cite" w:semiHidden="1" w:unhideWhenUsed="1"/>
-    <w:lsdException w:name="HTML Code" w:semiHidden="1" w:unhideWhenUsed="1"/>
-    <w:lsdException w:name="HTML Definition" w:semiHidden="1" w:unhideWhenUsed="1"/>
-    <w:lsdException w:name="HTML Keyboard" w:semiHidden="1" w:unhideWhenUsed="1"/>
-    <w:lsdException w:name="HTML Preformatted" w:semiHidden="1" w:unhideWhenUsed="1"/>
-    <w:lsdException w:name="HTML Sample" w:semiHidden="1" w:unhideWhenUsed="1"/>
-    <w:lsdException w:name="HTML Typewriter" w:semiHidden="1" w:unhideWhenUsed="1"/>
-    <w:lsdException w:name="HTML Variable" w:semiHidden="1" w:unhideWhenUsed="1"/>
-    <w:lsdException w:name="Normal Table" w:semiHidden="1" w:unhideWhenUsed="1"/>
-    <w:lsdException w:name="annotation subject" w:semiHidden="1" w:unhideWhenUsed="1"/>
-    <w:lsdException w:name="No List" w:semiHidden="1" w:unhideWhenUsed="1"/>
-    <w:lsdException w:name="Outline List 1" w:semiHidden="1" w:unhideWhenUsed="1"/>
-    <w:lsdException w:name="Outline List 2" w:semiHidden="1" w:unhideWhenUsed="1"/>
-    <w:lsdException w:name="Outline List 3" w:semiHidden="1" w:unhideWhenUsed="1"/>
-    <w:lsdException w:name="Table Simple 1" w:semiHidden="1" w:unhideWhenUsed="1"/>
-    <w:lsdException w:name="Table Simple 2" w:semiHidden="1" w:unhideWhenUsed="1"/>
-    <w:lsdException w:name="Table Simple 3" w:semiHidden="1" w:unhideWhenUsed="1"/>
-    <w:lsdException w:name="Table Classic 1" w:semiHidden="1" w:unhideWhenUsed="1"/>
-    <w:lsdException w:name="Table Classic 2" w:semiHidden="1" w:unhideWhenUsed="1"/>
-    <w:lsdException w:name="Table Classic 3" w:semiHidden="1" w:unhideWhenUsed="1"/>
-    <w:lsdException w:name="Table Classic 4" w:semiHidden="1" w:unhideWhenUsed="1"/>
-    <w:lsdException w:name="Table Colorful 1" w:semiHidden="1" w:unhideWhenUsed="1"/>
-    <w:lsdException w:name="Table Colorful 2" w:semiHidden="1" w:unhideWhenUsed="1"/>
-    <w:lsdException w:name="Table Colorful 3" w:semiHidden="1" w:unhideWhenUsed="1"/>
-    <w:lsdException w:name="Table Columns 1" w:semiHidden="1" w:unhideWhenUsed="1"/>
-    <w:lsdException w:name="Table Columns 2" w:semiHidden="1" w:unhideWhenUsed="1"/>
-    <w:lsdException w:name="Table Columns 3" w:semiHidden="1" w:unhideWhenUsed="1"/>
-    <w:lsdException w:name="Table Columns 4" w:semiHidden="1" w:unhideWhenUsed="1"/>
-    <w:lsdException w:name="Table Columns 5" w:semiHidden="1" w:unhideWhenUsed="1"/>
-    <w:lsdException w:name="Table Grid 1" w:semiHidden="1" w:unhideWhenUsed="1"/>
-    <w:lsdException w:name="Table Grid 2" w:semiHidden="1" w:unhideWhenUsed="1"/>
-    <w:lsdException w:name="Table Grid 3" w:semiHidden="1" w:unhideWhenUsed="1"/>
-    <w:lsdException w:name="Table Grid 4" w:semiHidden="1" w:unhideWhenUsed="1"/>
-    <w:lsdException w:name="Table Grid 5" w:semiHidden="1" w:unhideWhenUsed="1"/>
-    <w:lsdException w:name="Table Grid 6" w:semiHidden="1" w:unhideWhenUsed="1"/>
-    <w:lsdException w:name="Table Grid 7" w:semiHidden="1" w:unhideWhenUsed="1"/>
-    <w:lsdException w:name="Table Grid 8" w:semiHidden="1" w:unhideWhenUsed="1"/>
-    <w:lsdException w:name="Table List 1" w:semiHidden="1" w:unhideWhenUsed="1"/>
-    <w:lsdException w:name="Table List 2" w:semiHidden="1" w:unhideWhenUsed="1"/>
-    <w:lsdException w:name="Table List 3" w:semiHidden="1" w:unhideWhenUsed="1"/>
-    <w:lsdException w:name="Table List 4" w:semiHidden="1" w:unhideWhenUsed="1"/>
-    <w:lsdException w:name="Table List 5" w:semiHidden="1" w:unhideWhenUsed="1"/>
-    <w:lsdException w:name="Table List 6" w:semiHidden="1" w:unhideWhenUsed="1"/>
-    <w:lsdException w:name="Table List 7" w:semiHidden="1" w:unhideWhenUsed="1"/>
-    <w:lsdException w:name="Table List 8" w:semiHidden="1" w:unhideWhenUsed="1"/>
-    <w:lsdException w:name="Table 3D effects 1" w:semiHidden="1" w:unhideWhenUsed="1"/>
-    <w:lsdException w:name="Table 3D effects 2" w:semiHidden="1" w:unhideWhenUsed="1"/>
-    <w:lsdException w:name="Table 3D effects 3" w:semiHidden="1" w:unhideWhenUsed="1"/>
-    <w:lsdException w:name="Table Contemporary" w:semiHidden="1" w:unhideWhenUsed="1"/>
-    <w:lsdException w:name="Table Elegant" w:semiHidden="1" w:unhideWhenUsed="1"/>
-    <w:lsdException w:name="Table Professional" w:semiHidden="1" w:unhideWhenUsed="1"/>
-    <w:lsdException w:name="Table Subtle 1" w:semiHidden="1" w:unhideWhenUsed="1"/>
-    <w:lsdException w:name="Table Subtle 2" w:semiHidden="1" w:unhideWhenUsed="1"/>
-    <w:lsdException w:name="Table Web 1" w:semiHidden="1" w:unhideWhenUsed="1"/>
-    <w:lsdException w:name="Table Web 2" w:semiHidden="1" w:unhideWhenUsed="1"/>
-    <w:lsdException w:name="Table Web 3" w:semiHidden="1" w:unhideWhenUsed="1"/>
-    <w:lsdException w:name="Balloon Text" w:semiHidden="1" w:unhideWhenUsed="1"/>
-    <w:lsdException w:name="Table Grid" w:uiPriority="39"/>
-    <w:lsdException w:name="Table Theme" w:semiHidden="1" w:unhideWhenUsed="1"/>
-    <w:lsdException w:name="Note Level 1" w:semiHidden="1" w:unhideWhenUsed="1"/>
-    <w:lsdException w:name="Note Level 2" w:semiHidden="1" w:unhideWhenUsed="1"/>
-    <w:lsdException w:name="Note Level 3" w:semiHidden="1" w:unhideWhenUsed="1"/>
-    <w:lsdException w:name="Note Level 4" w:semiHidden="1" w:unhideWhenUsed="1"/>
-    <w:lsdException w:name="Note Level 5" w:semiHidden="1" w:unhideWhenUsed="1"/>
-    <w:lsdException w:name="Note Level 6" w:semiHidden="1" w:unhideWhenUsed="1"/>
-    <w:lsdException w:name="Note Level 7" w:semiHidden="1" w:unhideWhenUsed="1"/>
-    <w:lsdException w:name="Note Level 8" w:semiHidden="1" w:unhideWhenUsed="1"/>
-    <w:lsdException w:name="Note Level 9" w:semiHidden="1" w:unhideWhenUsed="1"/>
-    <w:lsdException w:name="Placeholder Text" w:semiHidden="1"/>
-    <w:lsdException w:name="No Spacing" w:uiPriority="1" w:qFormat="1"/>
-    <w:lsdException w:name="Light Shading" w:uiPriority="60"/>
-    <w:lsdException w:name="Light List" w:uiPriority="61"/>
-    <w:lsdException w:name="Light Grid" w:uiPriority="62"/>
-    <w:lsdException w:name="Medium Shading 1" w:uiPriority="63"/>
-    <w:lsdException w:name="Medium Shading 2" w:uiPriority="64"/>
-    <w:lsdException w:name="Medium List 1" w:uiPriority="65"/>
-    <w:lsdException w:name="Medium List 2" w:uiPriority="66"/>
-    <w:lsdException w:name="Medium Grid 1" w:uiPriority="67"/>
-    <w:lsdException w:name="Medium Grid 2" w:uiPriority="68"/>
-    <w:lsdException w:name="Medium Grid 3" w:uiPriority="69"/>
-    <w:lsdException w:name="Dark List" w:uiPriority="70"/>
-    <w:lsdException w:name="Colorful Shading" w:uiPriority="71"/>
-    <w:lsdException w:name="Colorful List" w:uiPriority="72"/>
-    <w:lsdException w:name="Colorful Grid" w:uiPriority="73"/>
-    <w:lsdException w:name="Light Shading Accent 1" w:uiPriority="60"/>
-    <w:lsdException w:name="Light List Accent 1" w:uiPriority="61"/>
-    <w:lsdException w:name="Light Grid Accent 1" w:uiPriority="62"/>
-    <w:lsdException w:name="Medium Shading 1 Accent 1" w:uiPriority="63"/>
-    <w:lsdException w:name="Medium Shading 2 Accent 1" w:uiPriority="64"/>
-    <w:lsdException w:name="Medium List 1 Accent 1" w:uiPriority="65"/>
-    <w:lsdException w:name="Revision" w:semiHidden="1"/>
-    <w:lsdException w:name="List Paragraph" w:uiPriority="34" w:qFormat="1"/>
-    <w:lsdException w:name="Quote" w:uiPriority="29" w:qFormat="1"/>
-    <w:lsdException w:name="Intense Quote" w:uiPriority="30" w:qFormat="1"/>
-    <w:lsdException w:name="Medium List 2 Accent 1" w:uiPriority="66"/>
-    <w:lsdException w:name="Medium Grid 1 Accent 1" w:uiPriority="67"/>
-    <w:lsdException w:name="Medium Grid 2 Accent 1" w:uiPriority="68"/>
-    <w:lsdException w:name="Medium Grid 3 Accent 1" w:uiPriority="69"/>
-    <w:lsdException w:name="Dark List Accent 1" w:uiPriority="70"/>
-    <w:lsdException w:name="Colorful Shading Accent 1" w:uiPriority="71"/>
-    <w:lsdException w:name="Colorful List Accent 1" w:uiPriority="72"/>
-    <w:lsdException w:name="Colorful Grid Accent 1" w:uiPriority="73"/>
-    <w:lsdException w:name="Light Shading Accent 2" w:uiPriority="60"/>
-    <w:lsdException w:name="Light List Accent 2" w:uiPriority="61"/>
-    <w:lsdException w:name="Light Grid Accent 2" w:uiPriority="62"/>
-    <w:lsdException w:name="Medium Shading 1 Accent 2" w:uiPriority="63"/>
-    <w:lsdException w:name="Medium Shading 2 Accent 2" w:uiPriority="64"/>
-    <w:lsdException w:name="Medium List 1 Accent 2" w:uiPriority="65"/>
-    <w:lsdException w:name="Medium List 2 Accent 2" w:uiPriority="66"/>
-    <w:lsdException w:name="Medium Grid 1 Accent 2" w:uiPriority="67"/>
-    <w:lsdException w:name="Medium Grid 2 Accent 2" w:uiPriority="68"/>
-    <w:lsdException w:name="Medium Grid 3 Accent 2" w:uiPriority="69"/>
-    <w:lsdException w:name="Dark List Accent 2" w:uiPriority="70"/>
-    <w:lsdException w:name="Colorful Shading Accent 2" w:uiPriority="71"/>
-    <w:lsdException w:name="Colorful List Accent 2" w:uiPriority="72"/>
-    <w:lsdException w:name="Colorful Grid Accent 2" w:uiPriority="73"/>
-    <w:lsdException w:name="Light Shading Accent 3" w:uiPriority="60"/>
-    <w:lsdException w:name="Light List Accent 3" w:uiPriority="61"/>
-    <w:lsdException w:name="Light Grid Accent 3" w:uiPriority="62"/>
-    <w:lsdException w:name="Medium Shading 1 Accent 3" w:uiPriority="63"/>
-    <w:lsdException w:name="Medium Shading 2 Accent 3" w:uiPriority="64"/>
-    <w:lsdException w:name="Medium List 1 Accent 3" w:uiPriority="65"/>
-    <w:lsdException w:name="Medium List 2 Accent 3" w:uiPriority="66"/>
-    <w:lsdException w:name="Medium Grid 1 Accent 3" w:uiPriority="67"/>
-    <w:lsdException w:name="Medium Grid 2 Accent 3" w:uiPriority="68"/>
-    <w:lsdException w:name="Medium Grid 3 Accent 3" w:uiPriority="69"/>
-    <w:lsdException w:name="Dark List Accent 3" w:uiPriority="70"/>
-    <w:lsdException w:name="Colorful Shading Accent 3" w:uiPriority="71"/>
-    <w:lsdException w:name="Colorful List Accent 3" w:uiPriority="72"/>
-    <w:lsdException w:name="Colorful Grid Accent 3" w:uiPriority="73"/>
-    <w:lsdException w:name="Light Shading Accent 4" w:uiPriority="60"/>
-    <w:lsdException w:name="Light List Accent 4" w:uiPriority="61"/>
-    <w:lsdException w:name="Light Grid Accent 4" w:uiPriority="62"/>
-    <w:lsdException w:name="Medium Shading 1 Accent 4" w:uiPriority="63"/>
-    <w:lsdException w:name="Medium Shading 2 Accent 4" w:uiPriority="64"/>
-    <w:lsdException w:name="Medium List 1 Accent 4" w:uiPriority="65"/>
-    <w:lsdException w:name="Medium List 2 Accent 4" w:uiPriority="66"/>
-    <w:lsdException w:name="Medium Grid 1 Accent 4" w:uiPriority="67"/>
-    <w:lsdException w:name="Medium Grid 2 Accent 4" w:uiPriority="68"/>
-    <w:lsdException w:name="Medium Grid 3 Accent 4" w:uiPriority="69"/>
-    <w:lsdException w:name="Dark List Accent 4" w:uiPriority="70"/>
-    <w:lsdException w:name="Colorful Shading Accent 4" w:uiPriority="71"/>
-    <w:lsdException w:name="Colorful List Accent 4" w:uiPriority="72"/>
-    <w:lsdException w:name="Colorful Grid Accent 4" w:uiPriority="73"/>
-    <w:lsdException w:name="Light Shading Accent 5" w:uiPriority="60"/>
-    <w:lsdException w:name="Light List Accent 5" w:uiPriority="61"/>
-    <w:lsdException w:name="Light Grid Accent 5" w:uiPriority="62"/>
-    <w:lsdException w:name="Medium Shading 1 Accent 5" w:uiPriority="63"/>
-    <w:lsdException w:name="Medium Shading 2 Accent 5" w:uiPriority="64"/>
-    <w:lsdException w:name="Medium List 1 Accent 5" w:uiPriority="65"/>
-    <w:lsdException w:name="Medium List 2 Accent 5" w:uiPriority="66"/>
-    <w:lsdException w:name="Medium Grid 1 Accent 5" w:uiPriority="67"/>
-    <w:lsdException w:name="Medium Grid 2 Accent 5" w:uiPriority="68"/>
-    <w:lsdException w:name="Medium Grid 3 Accent 5" w:uiPriority="69"/>
-    <w:lsdException w:name="Dark List Accent 5" w:uiPriority="70"/>
-    <w:lsdException w:name="Colorful Shading Accent 5" w:uiPriority="71"/>
-    <w:lsdException w:name="Colorful List Accent 5" w:uiPriority="72"/>
-    <w:lsdException w:name="Colorful Grid Accent 5" w:uiPriority="73"/>
-    <w:lsdException w:name="Light Shading Accent 6" w:uiPriority="60"/>
-    <w:lsdException w:name="Light List Accent 6" w:uiPriority="61"/>
-    <w:lsdException w:name="Light Grid Accent 6" w:uiPriority="62"/>
-    <w:lsdException w:name="Medium Shading 1 Accent 6" w:uiPriority="63"/>
-    <w:lsdException w:name="Medium Shading 2 Accent 6" w:uiPriority="64"/>
-    <w:lsdException w:name="Medium List 1 Accent 6" w:uiPriority="65"/>
-    <w:lsdException w:name="Medium List 2 Accent 6" w:uiPriority="66"/>
-    <w:lsdException w:name="Medium Grid 1 Accent 6" w:uiPriority="67"/>
-    <w:lsdException w:name="Medium Grid 2 Accent 6" w:uiPriority="68"/>
-    <w:lsdException w:name="Medium Grid 3 Accent 6" w:uiPriority="69"/>
-    <w:lsdException w:name="Dark List Accent 6" w:uiPriority="70"/>
-    <w:lsdException w:name="Colorful Shading Accent 6" w:uiPriority="71"/>
-    <w:lsdException w:name="Colorful List Accent 6" w:uiPriority="72"/>
-    <w:lsdException w:name="Colorful Grid Accent 6" w:uiPriority="73"/>
-    <w:lsdException w:name="Subtle Emphasis" w:uiPriority="19" w:qFormat="1"/>
-    <w:lsdException w:name="Intense Emphasis" w:uiPriority="21" w:qFormat="1"/>
-    <w:lsdException w:name="Subtle Reference" w:uiPriority="31" w:qFormat="1"/>
-    <w:lsdException w:name="Intense Reference" w:uiPriority="32" w:qFormat="1"/>
-    <w:lsdException w:name="Book Title" w:uiPriority="33" w:qFormat="1"/>
-    <w:lsdException w:name="Bibliography" w:semiHidden="1" w:uiPriority="37" w:unhideWhenUsed="1"/>
-    <w:lsdException w:name="TOC Heading" w:semiHidden="1" w:uiPriority="39" w:unhideWhenUsed="1" w:qFormat="1"/>
-    <w:lsdException w:name="Plain Table 1" w:uiPriority="41"/>
-    <w:lsdException w:name="Plain Table 2" w:uiPriority="42"/>
-    <w:lsdException w:name="Plain Table 3" w:uiPriority="43"/>
-    <w:lsdException w:name="Plain Table 4" w:uiPriority="44"/>
-    <w:lsdException w:name="Plain Table 5" w:uiPriority="45"/>
-    <w:lsdException w:name="Grid Table Light" w:uiPriority="40"/>
-    <w:lsdException w:name="Grid Table 1 Light" w:uiPriority="46"/>
-    <w:lsdException w:name="Grid Table 2" w:uiPriority="47"/>
-    <w:lsdException w:name="Grid Table 3" w:uiPriority="48"/>
-    <w:lsdException w:name="Grid Table 4" w:uiPriority="49"/>
-    <w:lsdException w:name="Grid Table 5 Dark" w:uiPriority="50"/>
-    <w:lsdException w:name="Grid Table 6 Colorful" w:uiPriority="51"/>
-    <w:lsdException w:name="Grid Table 7 Colorful" w:uiPriority="52"/>
-    <w:lsdException w:name="Grid Table 1 Light Accent 1" w:uiPriority="46"/>
-    <w:lsdException w:name="Grid Table 2 Accent 1" w:uiPriority="47"/>
-    <w:lsdException w:name="Grid Table 3 Accent 1" w:uiPriority="48"/>
-    <w:lsdException w:name="Grid Table 4 Accent 1" w:uiPriority="49"/>
-    <w:lsdException w:name="Grid Table 5 Dark Accent 1" w:uiPriority="50"/>
-    <w:lsdException w:name="Grid Table 6 Colorful Accent 1" w:uiPriority="51"/>
-    <w:lsdException w:name="Grid Table 7 Colorful Accent 1" w:uiPriority="52"/>
-    <w:lsdException w:name="Grid Table 1 Light Accent 2" w:uiPriority="46"/>
-    <w:lsdException w:name="Grid Table 2 Accent 2" w:uiPriority="47"/>
-    <w:lsdException w:name="Grid Table 3 Accent 2" w:uiPriority="48"/>
-    <w:lsdException w:name="Grid Table 4 Accent 2" w:uiPriority="49"/>
-    <w:lsdException w:name="Grid Table 5 Dark Accent 2" w:uiPriority="50"/>
-    <w:lsdException w:name="Grid Table 6 Colorful Accent 2" w:uiPriority="51"/>
-    <w:lsdException w:name="Grid Table 7 Colorful Accent 2" w:uiPriority="52"/>
-    <w:lsdException w:name="Grid Table 1 Light Accent 3" w:uiPriority="46"/>
-    <w:lsdException w:name="Grid Table 2 Accent 3" w:uiPriority="47"/>
-    <w:lsdException w:name="Grid Table 3 Accent 3" w:uiPriority="48"/>
-    <w:lsdException w:name="Grid Table 4 Accent 3" w:uiPriority="49"/>
-    <w:lsdException w:name="Grid Table 5 Dark Accent 3" w:uiPriority="50"/>
-    <w:lsdException w:name="Grid Table 6 Colorful Accent 3" w:uiPriority="51"/>
-    <w:lsdException w:name="Grid Table 7 Colorful Accent 3" w:uiPriority="52"/>
-    <w:lsdException w:name="Grid Table 1 Light Accent 4" w:uiPriority="46"/>
-    <w:lsdException w:name="Grid Table 2 Accent 4" w:uiPriority="47"/>
-    <w:lsdException w:name="Grid Table 3 Accent 4" w:uiPriority="48"/>
-    <w:lsdException w:name="Grid Table 4 Accent 4" w:uiPriority="49"/>
-    <w:lsdException w:name="Grid Table 5 Dark Accent 4" w:uiPriority="50"/>
-    <w:lsdException w:name="Grid Table 6 Colorful Accent 4" w:uiPriority="51"/>
-    <w:lsdException w:name="Grid Table 7 Colorful Accent 4" w:uiPriority="52"/>
-    <w:lsdException w:name="Grid Table 1 Light Accent 5" w:uiPriority="46"/>
-    <w:lsdException w:name="Grid Table 2 Accent 5" w:uiPriority="47"/>
-    <w:lsdException w:name="Grid Table 3 Accent 5" w:uiPriority="48"/>
-    <w:lsdException w:name="Grid Table 4 Accent 5" w:uiPriority="49"/>
-    <w:lsdException w:name="Grid Table 5 Dark Accent 5" w:uiPriority="50"/>
-    <w:lsdException w:name="Grid Table 6 Colorful Accent 5" w:uiPriority="51"/>
-    <w:lsdException w:name="Grid Table 7 Colorful Accent 5" w:uiPriority="52"/>
-    <w:lsdException w:name="Grid Table 1 Light Accent 6" w:uiPriority="46"/>
-    <w:lsdException w:name="Grid Table 2 Accent 6" w:uiPriority="47"/>
-    <w:lsdException w:name="Grid Table 3 Accent 6" w:uiPriority="48"/>
-    <w:lsdException w:name="Grid Table 4 Accent 6" w:uiPriority="49"/>
-    <w:lsdException w:name="Grid Table 5 Dark Accent 6" w:uiPriority="50"/>
-    <w:lsdException w:name="Grid Table 6 Colorful Accent 6" w:uiPriority="51"/>
-    <w:lsdException w:name="Grid Table 7 Colorful Accent 6" w:uiPriority="52"/>
-    <w:lsdException w:name="List Table 1 Light" w:uiPriority="46"/>
-    <w:lsdException w:name="List Table 2" w:uiPriority="47"/>
-    <w:lsdException w:name="List Table 3" w:uiPriority="48"/>
-    <w:lsdException w:name="List Table 4" w:uiPriority="49"/>
-    <w:lsdException w:name="List Table 5 Dark" w:uiPriority="50"/>
-    <w:lsdException w:name="List Table 6 Colorful" w:uiPriority="51"/>
-    <w:lsdException w:name="List Table 7 Colorful" w:uiPriority="52"/>
-    <w:lsdException w:name="List Table 1 Light Accent 1" w:uiPriority="46"/>
-    <w:lsdException w:name="List Table 2 Accent 1" w:uiPriority="47"/>
-    <w:lsdException w:name="List Table 3 Accent 1" w:uiPriority="48"/>
-    <w:lsdException w:name="List Table 4 Accent 1" w:uiPriority="49"/>
-    <w:lsdException w:name="List Table 5 Dark Accent 1" w:uiPriority="50"/>
-    <w:lsdException w:name="List Table 6 Colorful Accent 1" w:uiPriority="51"/>
-    <w:lsdException w:name="List Table 7 Colorful Accent 1" w:uiPriority="52"/>
-    <w:lsdException w:name="List Table 1 Light Accent 2" w:uiPriority="46"/>
-    <w:lsdException w:name="List Table 2 Accent 2" w:uiPriority="47"/>
-    <w:lsdException w:name="List Table 3 Accent 2" w:uiPriority="48"/>
-    <w:lsdException w:name="List Table 4 Accent 2" w:uiPriority="49"/>
-    <w:lsdException w:name="List Table 5 Dark Accent 2" w:uiPriority="50"/>
-    <w:lsdException w:name="List Table 6 Colorful Accent 2" w:uiPriority="51"/>
-    <w:lsdException w:name="List Table 7 Colorful Accent 2" w:uiPriority="52"/>
-    <w:lsdException w:name="List Table 1 Light Accent 3" w:uiPriority="46"/>
-    <w:lsdException w:name="List Table 2 Accent 3" w:uiPriority="47"/>
-    <w:lsdException w:name="List Table 3 Accent 3" w:uiPriority="48"/>
-    <w:lsdException w:name="List Table 4 Accent 3" w:uiPriority="49"/>
-    <w:lsdException w:name="List Table 5 Dark Accent 3" w:uiPriority="50"/>
-    <w:lsdException w:name="List Table 6 Colorful Accent 3" w:uiPriority="51"/>
-    <w:lsdException w:name="List Table 7 Colorful Accent 3" w:uiPriority="52"/>
-    <w:lsdException w:name="List Table 1 Light Accent 4" w:uiPriority="46"/>
-    <w:lsdException w:name="List Table 2 Accent 4" w:uiPriority="47"/>
-    <w:lsdException w:name="List Table 3 Accent 4" w:uiPriority="48"/>
-    <w:lsdException w:name="List Table 4 Accent 4" w:uiPriority="49"/>
-    <w:lsdException w:name="List Table 5 Dark Accent 4" w:uiPriority="50"/>
-    <w:lsdException w:name="List Table 6 Colorful Accent 4" w:uiPriority="51"/>
-    <w:lsdException w:name="List Table 7 Colorful Accent 4" w:uiPriority="52"/>
-    <w:lsdException w:name="List Table 1 Light Accent 5" w:uiPriority="46"/>
-    <w:lsdException w:name="List Table 2 Accent 5" w:uiPriority="47"/>
-    <w:lsdException w:name="List Table 3 Accent 5" w:uiPriority="48"/>
-    <w:lsdException w:name="List Table 4 Accent 5" w:uiPriority="49"/>
-    <w:lsdException w:name="List Table 5 Dark Accent 5" w:uiPriority="50"/>
-    <w:lsdException w:name="List Table 6 Colorful Accent 5" w:uiPriority="51"/>
-    <w:lsdException w:name="List Table 7 Colorful Accent 5" w:uiPriority="52"/>
-    <w:lsdException w:name="List Table 1 Light Accent 6" w:uiPriority="46"/>
-    <w:lsdException w:name="List Table 2 Accent 6" w:uiPriority="47"/>
-    <w:lsdException w:name="List Table 3 Accent 6" w:uiPriority="48"/>
-    <w:lsdException w:name="List Table 4 Accent 6" w:uiPriority="49"/>
-    <w:lsdException w:name="List Table 5 Dark Accent 6" w:uiPriority="50"/>
-    <w:lsdException w:name="List Table 6 Colorful Accent 6" w:uiPriority="51"/>
-    <w:lsdException w:name="List Table 7 Colorful Accent 6" w:uiPriority="52"/>
+  <w:latentStyles w:defLockedState="0" w:defUIPriority="99" w:defSemiHidden="1" w:defUnhideWhenUsed="1" w:defQFormat="0" w:count="276">
+    <w:lsdException w:name="Normal" w:semiHidden="0" w:uiPriority="0" w:unhideWhenUsed="0" w:qFormat="1"/>
+    <w:lsdException w:name="heading 1" w:semiHidden="0" w:uiPriority="9" w:unhideWhenUsed="0" w:qFormat="1"/>
+    <w:lsdException w:name="heading 2" w:uiPriority="9" w:qFormat="1"/>
+    <w:lsdException w:name="heading 3" w:uiPriority="9" w:qFormat="1"/>
+    <w:lsdException w:name="heading 4" w:uiPriority="9" w:qFormat="1"/>
+    <w:lsdException w:name="heading 5" w:uiPriority="9" w:qFormat="1"/>
+    <w:lsdException w:name="heading 6" w:uiPriority="9" w:qFormat="1"/>
+    <w:lsdException w:name="heading 7" w:uiPriority="9" w:qFormat="1"/>
+    <w:lsdException w:name="heading 8" w:uiPriority="9" w:qFormat="1"/>
+    <w:lsdException w:name="heading 9" w:uiPriority="9" w:qFormat="1"/>
+    <w:lsdException w:name="toc 1" w:uiPriority="39"/>
+    <w:lsdException w:name="toc 2" w:uiPriority="39"/>
+    <w:lsdException w:name="toc 3" w:uiPriority="39"/>
+    <w:lsdException w:name="toc 4" w:uiPriority="39"/>
+    <w:lsdException w:name="toc 5" w:uiPriority="39"/>
+    <w:lsdException w:name="toc 6" w:uiPriority="39"/>
+    <w:lsdException w:name="toc 7" w:uiPriority="39"/>
+    <w:lsdException w:name="toc 8" w:uiPriority="39"/>
+    <w:lsdException w:name="toc 9" w:uiPriority="39"/>
+    <w:lsdException w:name="caption" w:uiPriority="35" w:qFormat="1"/>
+    <w:lsdException w:name="Title" w:semiHidden="0" w:uiPriority="10" w:unhideWhenUsed="0" w:qFormat="1"/>
+    <w:lsdException w:name="Default Paragraph Font" w:uiPriority="1"/>
+    <w:lsdException w:name="Subtitle" w:semiHidden="0" w:uiPriority="11" w:unhideWhenUsed="0" w:qFormat="1"/>
+    <w:lsdException w:name="Strong" w:semiHidden="0" w:uiPriority="22" w:unhideWhenUsed="0" w:qFormat="1"/>
+    <w:lsdException w:name="Emphasis" w:semiHidden="0" w:uiPriority="20" w:unhideWhenUsed="0" w:qFormat="1"/>
+    <w:lsdException w:name="Table Grid" w:semiHidden="0" w:uiPriority="39" w:unhideWhenUsed="0"/>
+    <w:lsdException w:name="Placeholder Text" w:unhideWhenUsed="0"/>
+    <w:lsdException w:name="No Spacing" w:semiHidden="0" w:uiPriority="1" w:unhideWhenUsed="0" w:qFormat="1"/>
+    <w:lsdException w:name="Light Shading" w:semiHidden="0" w:uiPriority="60" w:unhideWhenUsed="0"/>
+    <w:lsdException w:name="Light List" w:semiHidden="0" w:uiPriority="61" w:unhideWhenUsed="0"/>
+    <w:lsdException w:name="Light Grid" w:semiHidden="0" w:uiPriority="62" w:unhideWhenUsed="0"/>
+    <w:lsdException w:name="Medium Shading 1" w:semiHidden="0" w:uiPriority="63" w:unhideWhenUsed="0"/>
+    <w:lsdException w:name="Medium Shading 2" w:semiHidden="0" w:uiPriority="64" w:unhideWhenUsed="0"/>
+    <w:lsdException w:name="Medium List 1" w:semiHidden="0" w:uiPriority="65" w:unhideWhenUsed="0"/>
+    <w:lsdException w:name="Medium List 2" w:semiHidden="0" w:uiPriority="66" w:unhideWhenUsed="0"/>
+    <w:lsdException w:name="Medium Grid 1" w:semiHidden="0" w:uiPriority="67" w:unhideWhenUsed="0"/>
+    <w:lsdException w:name="Medium Grid 2" w:semiHidden="0" w:uiPriority="68" w:unhideWhenUsed="0"/>
+    <w:lsdException w:name="Medium Grid 3" w:semiHidden="0" w:uiPriority="69" w:unhideWhenUsed="0"/>
+    <w:lsdException w:name="Dark List" w:semiHidden="0" w:uiPriority="70" w:unhideWhenUsed="0"/>
+    <w:lsdException w:name="Colorful Shading" w:semiHidden="0" w:uiPriority="71" w:unhideWhenUsed="0"/>
+    <w:lsdException w:name="Colorful List" w:semiHidden="0" w:uiPriority="72" w:unhideWhenUsed="0"/>
+    <w:lsdException w:name="Colorful Grid" w:semiHidden="0" w:uiPriority="73" w:unhideWhenUsed="0"/>
+    <w:lsdException w:name="Light Shading Accent 1" w:semiHidden="0" w:uiPriority="60" w:unhideWhenUsed="0"/>
+    <w:lsdException w:name="Light List Accent 1" w:semiHidden="0" w:uiPriority="61" w:unhideWhenUsed="0"/>
+    <w:lsdException w:name="Light Grid Accent 1" w:semiHidden="0" w:uiPriority="62" w:unhideWhenUsed="0"/>
+    <w:lsdException w:name="Medium Shading 1 Accent 1" w:semiHidden="0" w:uiPriority="63" w:unhideWhenUsed="0"/>
+    <w:lsdException w:name="Medium Shading 2 Accent 1" w:semiHidden="0" w:uiPriority="64" w:unhideWhenUsed="0"/>
+    <w:lsdException w:name="Medium List 1 Accent 1" w:semiHidden="0" w:uiPriority="65" w:unhideWhenUsed="0"/>
+    <w:lsdException w:name="Revision" w:unhideWhenUsed="0"/>
+    <w:lsdException w:name="List Paragraph" w:semiHidden="0" w:uiPriority="34" w:unhideWhenUsed="0" w:qFormat="1"/>
+    <w:lsdException w:name="Quote" w:semiHidden="0" w:uiPriority="29" w:unhideWhenUsed="0" w:qFormat="1"/>
+    <w:lsdException w:name="Intense Quote" w:semiHidden="0" w:uiPriority="30" w:unhideWhenUsed="0" w:qFormat="1"/>
+    <w:lsdException w:name="Medium List 2 Accent 1" w:semiHidden="0" w:uiPriority="66" w:unhideWhenUsed="0"/>
+    <w:lsdException w:name="Medium Grid 1 Accent 1" w:semiHidden="0" w:uiPriority="67" w:unhideWhenUsed="0"/>
+    <w:lsdException w:name="Medium Grid 2 Accent 1" w:semiHidden="0" w:uiPriority="68" w:unhideWhenUsed="0"/>
+    <w:lsdException w:name="Medium Grid 3 Accent 1" w:semiHidden="0" w:uiPriority="69" w:unhideWhenUsed="0"/>
+    <w:lsdException w:name="Dark List Accent 1" w:semiHidden="0" w:uiPriority="70" w:unhideWhenUsed="0"/>
+    <w:lsdException w:name="Colorful Shading Accent 1" w:semiHidden="0" w:uiPriority="71" w:unhideWhenUsed="0"/>
+    <w:lsdException w:name="Colorful List Accent 1" w:semiHidden="0" w:uiPriority="72" w:unhideWhenUsed="0"/>
+    <w:lsdException w:name="Colorful Grid Accent 1" w:semiHidden="0" w:uiPriority="73" w:unhideWhenUsed="0"/>
+    <w:lsdException w:name="Light Shading Accent 2" w:semiHidden="0" w:uiPriority="60" w:unhideWhenUsed="0"/>
+    <w:lsdException w:name="Light List Accent 2" w:semiHidden="0" w:uiPriority="61" w:unhideWhenUsed="0"/>
+    <w:lsdException w:name="Light Grid Accent 2" w:semiHidden="0" w:uiPriority="62" w:unhideWhenUsed="0"/>
+    <w:lsdException w:name="Medium Shading 1 Accent 2" w:semiHidden="0" w:uiPriority="63" w:unhideWhenUsed="0"/>
+    <w:lsdException w:name="Medium Shading 2 Accent 2" w:semiHidden="0" w:uiPriority="64" w:unhideWhenUsed="0"/>
+    <w:lsdException w:name="Medium List 1 Accent 2" w:semiHidden="0" w:uiPriority="65" w:unhideWhenUsed="0"/>
+    <w:lsdException w:name="Medium List 2 Accent 2" w:semiHidden="0" w:uiPriority="66" w:unhideWhenUsed="0"/>
+    <w:lsdException w:name="Medium Grid 1 Accent 2" w:semiHidden="0" w:uiPriority="67" w:unhideWhenUsed="0"/>
+    <w:lsdException w:name="Medium Grid 2 Accent 2" w:semiHidden="0" w:uiPriority="68" w:unhideWhenUsed="0"/>
+    <w:lsdException w:name="Medium Grid 3 Accent 2" w:semiHidden="0" w:uiPriority="69" w:unhideWhenUsed="0"/>
+    <w:lsdException w:name="Dark List Accent 2" w:semiHidden="0" w:uiPriority="70" w:unhideWhenUsed="0"/>
+    <w:lsdException w:name="Colorful Shading Accent 2" w:semiHidden="0" w:uiPriority="71" w:unhideWhenUsed="0"/>
+    <w:lsdException w:name="Colorful List Accent 2" w:semiHidden="0" w:uiPriority="72" w:unhideWhenUsed="0"/>
+    <w:lsdException w:name="Colorful Grid Accent 2" w:semiHidden="0" w:uiPriority="73" w:unhideWhenUsed="0"/>
+    <w:lsdException w:name="Light Shading Accent 3" w:semiHidden="0" w:uiPriority="60" w:unhideWhenUsed="0"/>
+    <w:lsdException w:name="Light List Accent 3" w:semiHidden="0" w:uiPriority="61" w:unhideWhenUsed="0"/>
+    <w:lsdException w:name="Light Grid Accent 3" w:semiHidden="0" w:uiPriority="62" w:unhideWhenUsed="0"/>
+    <w:lsdException w:name="Medium Shading 1 Accent 3" w:semiHidden="0" w:uiPriority="63" w:unhideWhenUsed="0"/>
+    <w:lsdException w:name="Medium Shading 2 Accent 3" w:semiHidden="0" w:uiPriority="64" w:unhideWhenUsed="0"/>
+    <w:lsdException w:name="Medium List 1 Accent 3" w:semiHidden="0" w:uiPriority="65" w:unhideWhenUsed="0"/>
+    <w:lsdException w:name="Medium List 2 Accent 3" w:semiHidden="0" w:uiPriority="66" w:unhideWhenUsed="0"/>
+    <w:lsdException w:name="Medium Grid 1 Accent 3" w:semiHidden="0" w:uiPriority="67" w:unhideWhenUsed="0"/>
+    <w:lsdException w:name="Medium Grid 2 Accent 3" w:semiHidden="0" w:uiPriority="68" w:unhideWhenUsed="0"/>
+    <w:lsdException w:name="Medium Grid 3 Accent 3" w:semiHidden="0" w:uiPriority="69" w:unhideWhenUsed="0"/>
+    <w:lsdException w:name="Dark List Accent 3" w:semiHidden="0" w:uiPriority="70" w:unhideWhenUsed="0"/>
+    <w:lsdException w:name="Colorful Shading Accent 3" w:semiHidden="0" w:uiPriority="71" w:unhideWhenUsed="0"/>
+    <w:lsdException w:name="Colorful List Accent 3" w:semiHidden="0" w:uiPriority="72" w:unhideWhenUsed="0"/>
+    <w:lsdException w:name="Colorful Grid Accent 3" w:semiHidden="0" w:uiPriority="73" w:unhideWhenUsed="0"/>
+    <w:lsdException w:name="Light Shading Accent 4" w:semiHidden="0" w:uiPriority="60" w:unhideWhenUsed="0"/>
+    <w:lsdException w:name="Light List Accent 4" w:semiHidden="0" w:uiPriority="61" w:unhideWhenUsed="0"/>
+    <w:lsdException w:name="Light Grid Accent 4" w:semiHidden="0" w:uiPriority="62" w:unhideWhenUsed="0"/>
+    <w:lsdException w:name="Medium Shading 1 Accent 4" w:semiHidden="0" w:uiPriority="63" w:unhideWhenUsed="0"/>
+    <w:lsdException w:name="Medium Shading 2 Accent 4" w:semiHidden="0" w:uiPriority="64" w:unhideWhenUsed="0"/>
+    <w:lsdException w:name="Medium List 1 Accent 4" w:semiHidden="0" w:uiPriority="65" w:unhideWhenUsed="0"/>
+    <w:lsdException w:name="Medium List 2 Accent 4" w:semiHidden="0" w:uiPriority="66" w:unhideWhenUsed="0"/>
+    <w:lsdException w:name="Medium Grid 1 Accent 4" w:semiHidden="0" w:uiPriority="67" w:unhideWhenUsed="0"/>
+    <w:lsdException w:name="Medium Grid 2 Accent 4" w:semiHidden="0" w:uiPriority="68" w:unhideWhenUsed="0"/>
+    <w:lsdException w:name="Medium Grid 3 Accent 4" w:semiHidden="0" w:uiPriority="69" w:unhideWhenUsed="0"/>
+    <w:lsdException w:name="Dark List Accent 4" w:semiHidden="0" w:uiPriority="70" w:unhideWhenUsed="0"/>
+    <w:lsdException w:name="Colorful Shading Accent 4" w:semiHidden="0" w:uiPriority="71" w:unhideWhenUsed="0"/>
+    <w:lsdException w:name="Colorful List Accent 4" w:semiHidden="0" w:uiPriority="72" w:unhideWhenUsed="0"/>
+    <w:lsdException w:name="Colorful Grid Accent 4" w:semiHidden="0" w:uiPriority="73" w:unhideWhenUsed="0"/>
+    <w:lsdException w:name="Light Shading Accent 5" w:semiHidden="0" w:uiPriority="60" w:unhideWhenUsed="0"/>
+    <w:lsdException w:name="Light List Accent 5" w:semiHidden="0" w:uiPriority="61" w:unhideWhenUsed="0"/>
+    <w:lsdException w:name="Light Grid Accent 5" w:semiHidden="0" w:uiPriority="62" w:unhideWhenUsed="0"/>
+    <w:lsdException w:name="Medium Shading 1 Accent 5" w:semiHidden="0" w:uiPriority="63" w:unhideWhenUsed="0"/>
+    <w:lsdException w:name="Medium Shading 2 Accent 5" w:semiHidden="0" w:uiPriority="64" w:unhideWhenUsed="0"/>
+    <w:lsdException w:name="Medium List 1 Accent 5" w:semiHidden="0" w:uiPriority="65" w:unhideWhenUsed="0"/>
+    <w:lsdException w:name="Medium List 2 Accent 5" w:semiHidden="0" w:uiPriority="66" w:unhideWhenUsed="0"/>
+    <w:lsdException w:name="Medium Grid 1 Accent 5" w:semiHidden="0" w:uiPriority="67" w:unhideWhenUsed="0"/>
+    <w:lsdException w:name="Medium Grid 2 Accent 5" w:semiHidden="0" w:uiPriority="68" w:unhideWhenUsed="0"/>
+    <w:lsdException w:name="Medium Grid 3 Accent 5" w:semiHidden="0" w:uiPriority="69" w:unhideWhenUsed="0"/>
+    <w:lsdException w:name="Dark List Accent 5" w:semiHidden="0" w:uiPriority="70" w:unhideWhenUsed="0"/>
+    <w:lsdException w:name="Colorful Shading Accent 5" w:semiHidden="0" w:uiPriority="71" w:unhideWhenUsed="0"/>
+    <w:lsdException w:name="Colorful List Accent 5" w:semiHidden="0" w:uiPriority="72" w:unhideWhenUsed="0"/>
+    <w:lsdException w:name="Colorful Grid Accent 5" w:semiHidden="0" w:uiPriority="73" w:unhideWhenUsed="0"/>
+    <w:lsdException w:name="Light Shading Accent 6" w:semiHidden="0" w:uiPriority="60" w:unhideWhenUsed="0"/>
+    <w:lsdException w:name="Light List Accent 6" w:semiHidden="0" w:uiPriority="61" w:unhideWhenUsed="0"/>
+    <w:lsdException w:name="Light Grid Accent 6" w:semiHidden="0" w:uiPriority="62" w:unhideWhenUsed="0"/>
+    <w:lsdException w:name="Medium Shading 1 Accent 6" w:semiHidden="0" w:uiPriority="63" w:unhideWhenUsed="0"/>
+    <w:lsdException w:name="Medium Shading 2 Accent 6" w:semiHidden="0" w:uiPriority="64" w:unhideWhenUsed="0"/>
+    <w:lsdException w:name="Medium List 1 Accent 6" w:semiHidden="0" w:uiPriority="65" w:unhideWhenUsed="0"/>
+    <w:lsdException w:name="Medium List 2 Accent 6" w:semiHidden="0" w:uiPriority="66" w:unhideWhenUsed="0"/>
+    <w:lsdException w:name="Medium Grid 1 Accent 6" w:semiHidden="0" w:uiPriority="67" w:unhideWhenUsed="0"/>
+    <w:lsdException w:name="Medium Grid 2 Accent 6" w:semiHidden="0" w:uiPriority="68" w:unhideWhenUsed="0"/>
+    <w:lsdException w:name="Medium Grid 3 Accent 6" w:semiHidden="0" w:uiPriority="69" w:unhideWhenUsed="0"/>
+    <w:lsdException w:name="Dark List Accent 6" w:semiHidden="0" w:uiPriority="70" w:unhideWhenUsed="0"/>
+    <w:lsdException w:name="Colorful Shading Accent 6" w:semiHidden="0" w:uiPriority="71" w:unhideWhenUsed="0"/>
+    <w:lsdException w:name="Colorful List Accent 6" w:semiHidden="0" w:uiPriority="72" w:unhideWhenUsed="0"/>
+    <w:lsdException w:name="Colorful Grid Accent 6" w:semiHidden="0" w:uiPriority="73" w:unhideWhenUsed="0"/>
+    <w:lsdException w:name="Subtle Emphasis" w:semiHidden="0" w:uiPriority="19" w:unhideWhenUsed="0" w:qFormat="1"/>
+    <w:lsdException w:name="Intense Emphasis" w:semiHidden="0" w:uiPriority="21" w:unhideWhenUsed="0" w:qFormat="1"/>
+    <w:lsdException w:name="Subtle Reference" w:semiHidden="0" w:uiPriority="31" w:unhideWhenUsed="0" w:qFormat="1"/>
+    <w:lsdException w:name="Intense Reference" w:semiHidden="0" w:uiPriority="32" w:unhideWhenUsed="0" w:qFormat="1"/>
+    <w:lsdException w:name="Book Title" w:semiHidden="0" w:uiPriority="33" w:unhideWhenUsed="0" w:qFormat="1"/>
+    <w:lsdException w:name="Bibliography" w:uiPriority="37"/>
+    <w:lsdException w:name="TOC Heading" w:uiPriority="39" w:qFormat="1"/>
+  </w:latentStyles>
+  <w:style w:type="paragraph" w:default="1" w:styleId="Normal">
+    <w:name w:val="Normal"/>
+    <w:qFormat/>
+  </w:style>
+  <w:style w:type="character" w:default="1" w:styleId="DefaultParagraphFont">
+    <w:name w:val="Default Paragraph Font"/>
+    <w:uiPriority w:val="1"/>
+    <w:semiHidden/>
+    <w:unhideWhenUsed/>
+  </w:style>
+  <w:style w:type="table" w:default="1" w:styleId="TableNormal">
+    <w:name w:val="Normal Table"/>
+    <w:uiPriority w:val="99"/>
+    <w:semiHidden/>
+    <w:unhideWhenUsed/>
+    <w:tblPr>
+      <w:tblInd w:w="0" w:type="dxa"/>
+      <w:tblCellMar>
+        <w:top w:w="0" w:type="dxa"/>
+        <w:left w:w="108" w:type="dxa"/>
+        <w:bottom w:w="0" w:type="dxa"/>
+        <w:right w:w="108" w:type="dxa"/>
+      </w:tblCellMar>
+    </w:tblPr>
+  </w:style>
+  <w:style w:type="numbering" w:default="1" w:styleId="NoList">
+    <w:name w:val="No List"/>
+    <w:uiPriority w:val="99"/>
+    <w:semiHidden/>
+    <w:unhideWhenUsed/>
+  </w:style>
+  <w:style w:type="paragraph" w:styleId="BalloonText">
+    <w:name w:val="Balloon Text"/>
+    <w:basedOn w:val="Normal"/>
+    <w:link w:val="BalloonTextChar"/>
+    <w:uiPriority w:val="99"/>
+    <w:semiHidden/>
+    <w:unhideWhenUsed/>
+    <w:rsid w:val="00D1451F"/>
+    <w:rPr>
+      <w:rFonts w:ascii="Lucida Grande" w:hAnsi="Lucida Grande"/>
+      <w:sz w:val="18"/>
+      <w:szCs w:val="18"/>
+    </w:rPr>
+  </w:style>
+  <w:style w:type="character" w:customStyle="1" w:styleId="BalloonTextChar">
+    <w:name w:val="Balloon Text Char"/>
+    <w:basedOn w:val="DefaultParagraphFont"/>
+    <w:link w:val="BalloonText"/>
+    <w:uiPriority w:val="99"/>
+    <w:semiHidden/>
+    <w:rsid w:val="00D1451F"/>
+    <w:rPr>
+      <w:rFonts w:ascii="Lucida Grande" w:hAnsi="Lucida Grande"/>
+      <w:sz w:val="18"/>
+      <w:szCs w:val="18"/>
+    </w:rPr>
+  </w:style>
+</w:styles>
+</file>
+
+<file path=word/stylesWithEffects.xml><?xml version="1.0" encoding="utf-8"?>
+<w:styles xmlns:wpc="http://schemas.microsoft.com/office/word/2010/wordprocessingCanvas" xmlns:mo="http://schemas.microsoft.com/office/mac/office/2008/main" xmlns:mc="http://schemas.openxmlformats.org/markup-compatibility/2006" xmlns:mv="urn:schemas-microsoft-com:mac:vml" xmlns:o="urn:schemas-microsoft-com:office:office" xmlns:r="http://schemas.openxmlformats.org/officeDocument/2006/relationships" xmlns:m="http://schemas.openxmlformats.org/officeDocument/2006/math" xmlns:v="urn:schemas-microsoft-com:vml" xmlns:wp14="http://schemas.microsoft.com/office/word/2010/wordprocessingDrawing" xmlns:wp="http://schemas.openxmlformats.org/drawingml/2006/wordprocessingDrawing" xmlns:w10="urn:schemas-microsoft-com:office:word" xmlns:w="http://schemas.openxmlformats.org/wordprocessingml/2006/main" xmlns:w14="http://schemas.microsoft.com/office/word/2010/wordml" xmlns:wpg="http://schemas.microsoft.com/office/word/2010/wordprocessingGroup" xmlns:wpi="http://schemas.microsoft.com/office/word/2010/wordprocessingInk" xmlns:wne="http://schemas.microsoft.com/office/word/2006/wordml" xmlns:wps="http://schemas.microsoft.com/office/word/2010/wordprocessingShape" mc:Ignorable="w14 wp14">
+  <w:docDefaults>
+    <w:rPrDefault>
+      <w:rPr>
+        <w:rFonts w:asciiTheme="minorHAnsi" w:eastAsiaTheme="minorHAnsi" w:hAnsiTheme="minorHAnsi" w:cstheme="minorBidi"/>
+        <w:sz w:val="24"/>
+        <w:szCs w:val="24"/>
+        <w:lang w:val="en-US" w:eastAsia="en-US" w:bidi="ar-SA"/>
+      </w:rPr>
+    </w:rPrDefault>
+    <w:pPrDefault/>
+  </w:docDefaults>
+  <w:latentStyles w:defLockedState="0" w:defUIPriority="99" w:defSemiHidden="1" w:defUnhideWhenUsed="1" w:defQFormat="0" w:count="276">
+    <w:lsdException w:name="Normal" w:semiHidden="0" w:uiPriority="0" w:unhideWhenUsed="0" w:qFormat="1"/>
+    <w:lsdException w:name="heading 1" w:semiHidden="0" w:uiPriority="9" w:unhideWhenUsed="0" w:qFormat="1"/>
+    <w:lsdException w:name="heading 2" w:uiPriority="9" w:qFormat="1"/>
+    <w:lsdException w:name="heading 3" w:uiPriority="9" w:qFormat="1"/>
+    <w:lsdException w:name="heading 4" w:uiPriority="9" w:qFormat="1"/>
+    <w:lsdException w:name="heading 5" w:uiPriority="9" w:qFormat="1"/>
+    <w:lsdException w:name="heading 6" w:uiPriority="9" w:qFormat="1"/>
+    <w:lsdException w:name="heading 7" w:uiPriority="9" w:qFormat="1"/>
+    <w:lsdException w:name="heading 8" w:uiPriority="9" w:qFormat="1"/>
+    <w:lsdException w:name="heading 9" w:uiPriority="9" w:qFormat="1"/>
+    <w:lsdException w:name="toc 1" w:uiPriority="39"/>
+    <w:lsdException w:name="toc 2" w:uiPriority="39"/>
+    <w:lsdException w:name="toc 3" w:uiPriority="39"/>
+    <w:lsdException w:name="toc 4" w:uiPriority="39"/>
+    <w:lsdException w:name="toc 5" w:uiPriority="39"/>
+    <w:lsdException w:name="toc 6" w:uiPriority="39"/>
+    <w:lsdException w:name="toc 7" w:uiPriority="39"/>
+    <w:lsdException w:name="toc 8" w:uiPriority="39"/>
+    <w:lsdException w:name="toc 9" w:uiPriority="39"/>
+    <w:lsdException w:name="caption" w:uiPriority="35" w:qFormat="1"/>
+    <w:lsdException w:name="Title" w:semiHidden="0" w:uiPriority="10" w:unhideWhenUsed="0" w:qFormat="1"/>
+    <w:lsdException w:name="Default Paragraph Font" w:uiPriority="1"/>
+    <w:lsdException w:name="Subtitle" w:semiHidden="0" w:uiPriority="11" w:unhideWhenUsed="0" w:qFormat="1"/>
+    <w:lsdException w:name="Strong" w:semiHidden="0" w:uiPriority="22" w:unhideWhenUsed="0" w:qFormat="1"/>
+    <w:lsdException w:name="Emphasis" w:semiHidden="0" w:uiPriority="20" w:unhideWhenUsed="0" w:qFormat="1"/>
+    <w:lsdException w:name="Table Grid" w:semiHidden="0" w:uiPriority="39" w:unhideWhenUsed="0"/>
+    <w:lsdException w:name="Placeholder Text" w:unhideWhenUsed="0"/>
+    <w:lsdException w:name="No Spacing" w:semiHidden="0" w:uiPriority="1" w:unhideWhenUsed="0" w:qFormat="1"/>
+    <w:lsdException w:name="Light Shading" w:semiHidden="0" w:uiPriority="60" w:unhideWhenUsed="0"/>
+    <w:lsdException w:name="Light List" w:semiHidden="0" w:uiPriority="61" w:unhideWhenUsed="0"/>
+    <w:lsdException w:name="Light Grid" w:semiHidden="0" w:uiPriority="62" w:unhideWhenUsed="0"/>
+    <w:lsdException w:name="Medium Shading 1" w:semiHidden="0" w:uiPriority="63" w:unhideWhenUsed="0"/>
+    <w:lsdException w:name="Medium Shading 2" w:semiHidden="0" w:uiPriority="64" w:unhideWhenUsed="0"/>
+    <w:lsdException w:name="Medium List 1" w:semiHidden="0" w:uiPriority="65" w:unhideWhenUsed="0"/>
+    <w:lsdException w:name="Medium List 2" w:semiHidden="0" w:uiPriority="66" w:unhideWhenUsed="0"/>
+    <w:lsdException w:name="Medium Grid 1" w:semiHidden="0" w:uiPriority="67" w:unhideWhenUsed="0"/>
+    <w:lsdException w:name="Medium Grid 2" w:semiHidden="0" w:uiPriority="68" w:unhideWhenUsed="0"/>
+    <w:lsdException w:name="Medium Grid 3" w:semiHidden="0" w:uiPriority="69" w:unhideWhenUsed="0"/>
+    <w:lsdException w:name="Dark List" w:semiHidden="0" w:uiPriority="70" w:unhideWhenUsed="0"/>
+    <w:lsdException w:name="Colorful Shading" w:semiHidden="0" w:uiPriority="71" w:unhideWhenUsed="0"/>
+    <w:lsdException w:name="Colorful List" w:semiHidden="0" w:uiPriority="72" w:unhideWhenUsed="0"/>
+    <w:lsdException w:name="Colorful Grid" w:semiHidden="0" w:uiPriority="73" w:unhideWhenUsed="0"/>
+    <w:lsdException w:name="Light Shading Accent 1" w:semiHidden="0" w:uiPriority="60" w:unhideWhenUsed="0"/>
+    <w:lsdException w:name="Light List Accent 1" w:semiHidden="0" w:uiPriority="61" w:unhideWhenUsed="0"/>
+    <w:lsdException w:name="Light Grid Accent 1" w:semiHidden="0" w:uiPriority="62" w:unhideWhenUsed="0"/>
+    <w:lsdException w:name="Medium Shading 1 Accent 1" w:semiHidden="0" w:uiPriority="63" w:unhideWhenUsed="0"/>
+    <w:lsdException w:name="Medium Shading 2 Accent 1" w:semiHidden="0" w:uiPriority="64" w:unhideWhenUsed="0"/>
+    <w:lsdException w:name="Medium List 1 Accent 1" w:semiHidden="0" w:uiPriority="65" w:unhideWhenUsed="0"/>
+    <w:lsdException w:name="Revision" w:unhideWhenUsed="0"/>
+    <w:lsdException w:name="List Paragraph" w:semiHidden="0" w:uiPriority="34" w:unhideWhenUsed="0" w:qFormat="1"/>
+    <w:lsdException w:name="Quote" w:semiHidden="0" w:uiPriority="29" w:unhideWhenUsed="0" w:qFormat="1"/>
+    <w:lsdException w:name="Intense Quote" w:semiHidden="0" w:uiPriority="30" w:unhideWhenUsed="0" w:qFormat="1"/>
+    <w:lsdException w:name="Medium List 2 Accent 1" w:semiHidden="0" w:uiPriority="66" w:unhideWhenUsed="0"/>
+    <w:lsdException w:name="Medium Grid 1 Accent 1" w:semiHidden="0" w:uiPriority="67" w:unhideWhenUsed="0"/>
+    <w:lsdException w:name="Medium Grid 2 Accent 1" w:semiHidden="0" w:uiPriority="68" w:unhideWhenUsed="0"/>
+    <w:lsdException w:name="Medium Grid 3 Accent 1" w:semiHidden="0" w:uiPriority="69" w:unhideWhenUsed="0"/>
+    <w:lsdException w:name="Dark List Accent 1" w:semiHidden="0" w:uiPriority="70" w:unhideWhenUsed="0"/>
+    <w:lsdException w:name="Colorful Shading Accent 1" w:semiHidden="0" w:uiPriority="71" w:unhideWhenUsed="0"/>
+    <w:lsdException w:name="Colorful List Accent 1" w:semiHidden="0" w:uiPriority="72" w:unhideWhenUsed="0"/>
+    <w:lsdException w:name="Colorful Grid Accent 1" w:semiHidden="0" w:uiPriority="73" w:unhideWhenUsed="0"/>
+    <w:lsdException w:name="Light Shading Accent 2" w:semiHidden="0" w:uiPriority="60" w:unhideWhenUsed="0"/>
+    <w:lsdException w:name="Light List Accent 2" w:semiHidden="0" w:uiPriority="61" w:unhideWhenUsed="0"/>
+    <w:lsdException w:name="Light Grid Accent 2" w:semiHidden="0" w:uiPriority="62" w:unhideWhenUsed="0"/>
+    <w:lsdException w:name="Medium Shading 1 Accent 2" w:semiHidden="0" w:uiPriority="63" w:unhideWhenUsed="0"/>
+    <w:lsdException w:name="Medium Shading 2 Accent 2" w:semiHidden="0" w:uiPriority="64" w:unhideWhenUsed="0"/>
+    <w:lsdException w:name="Medium List 1 Accent 2" w:semiHidden="0" w:uiPriority="65" w:unhideWhenUsed="0"/>
+    <w:lsdException w:name="Medium List 2 Accent 2" w:semiHidden="0" w:uiPriority="66" w:unhideWhenUsed="0"/>
+    <w:lsdException w:name="Medium Grid 1 Accent 2" w:semiHidden="0" w:uiPriority="67" w:unhideWhenUsed="0"/>
+    <w:lsdException w:name="Medium Grid 2 Accent 2" w:semiHidden="0" w:uiPriority="68" w:unhideWhenUsed="0"/>
+    <w:lsdException w:name="Medium Grid 3 Accent 2" w:semiHidden="0" w:uiPriority="69" w:unhideWhenUsed="0"/>
+    <w:lsdException w:name="Dark List Accent 2" w:semiHidden="0" w:uiPriority="70" w:unhideWhenUsed="0"/>
+    <w:lsdException w:name="Colorful Shading Accent 2" w:semiHidden="0" w:uiPriority="71" w:unhideWhenUsed="0"/>
+    <w:lsdException w:name="Colorful List Accent 2" w:semiHidden="0" w:uiPriority="72" w:unhideWhenUsed="0"/>
+    <w:lsdException w:name="Colorful Grid Accent 2" w:semiHidden="0" w:uiPriority="73" w:unhideWhenUsed="0"/>
+    <w:lsdException w:name="Light Shading Accent 3" w:semiHidden="0" w:uiPriority="60" w:unhideWhenUsed="0"/>
+    <w:lsdException w:name="Light List Accent 3" w:semiHidden="0" w:uiPriority="61" w:unhideWhenUsed="0"/>
+    <w:lsdException w:name="Light Grid Accent 3" w:semiHidden="0" w:uiPriority="62" w:unhideWhenUsed="0"/>
+    <w:lsdException w:name="Medium Shading 1 Accent 3" w:semiHidden="0" w:uiPriority="63" w:unhideWhenUsed="0"/>
+    <w:lsdException w:name="Medium Shading 2 Accent 3" w:semiHidden="0" w:uiPriority="64" w:unhideWhenUsed="0"/>
+    <w:lsdException w:name="Medium List 1 Accent 3" w:semiHidden="0" w:uiPriority="65" w:unhideWhenUsed="0"/>
+    <w:lsdException w:name="Medium List 2 Accent 3" w:semiHidden="0" w:uiPriority="66" w:unhideWhenUsed="0"/>
+    <w:lsdException w:name="Medium Grid 1 Accent 3" w:semiHidden="0" w:uiPriority="67" w:unhideWhenUsed="0"/>
+    <w:lsdException w:name="Medium Grid 2 Accent 3" w:semiHidden="0" w:uiPriority="68" w:unhideWhenUsed="0"/>
+    <w:lsdException w:name="Medium Grid 3 Accent 3" w:semiHidden="0" w:uiPriority="69" w:unhideWhenUsed="0"/>
+    <w:lsdException w:name="Dark List Accent 3" w:semiHidden="0" w:uiPriority="70" w:unhideWhenUsed="0"/>
+    <w:lsdException w:name="Colorful Shading Accent 3" w:semiHidden="0" w:uiPriority="71" w:unhideWhenUsed="0"/>
+    <w:lsdException w:name="Colorful List Accent 3" w:semiHidden="0" w:uiPriority="72" w:unhideWhenUsed="0"/>
+    <w:lsdException w:name="Colorful Grid Accent 3" w:semiHidden="0" w:uiPriority="73" w:unhideWhenUsed="0"/>
+    <w:lsdException w:name="Light Shading Accent 4" w:semiHidden="0" w:uiPriority="60" w:unhideWhenUsed="0"/>
+    <w:lsdException w:name="Light List Accent 4" w:semiHidden="0" w:uiPriority="61" w:unhideWhenUsed="0"/>
+    <w:lsdException w:name="Light Grid Accent 4" w:semiHidden="0" w:uiPriority="62" w:unhideWhenUsed="0"/>
+    <w:lsdException w:name="Medium Shading 1 Accent 4" w:semiHidden="0" w:uiPriority="63" w:unhideWhenUsed="0"/>
+    <w:lsdException w:name="Medium Shading 2 Accent 4" w:semiHidden="0" w:uiPriority="64" w:unhideWhenUsed="0"/>
+    <w:lsdException w:name="Medium List 1 Accent 4" w:semiHidden="0" w:uiPriority="65" w:unhideWhenUsed="0"/>
+    <w:lsdException w:name="Medium List 2 Accent 4" w:semiHidden="0" w:uiPriority="66" w:unhideWhenUsed="0"/>
+    <w:lsdException w:name="Medium Grid 1 Accent 4" w:semiHidden="0" w:uiPriority="67" w:unhideWhenUsed="0"/>
+    <w:lsdException w:name="Medium Grid 2 Accent 4" w:semiHidden="0" w:uiPriority="68" w:unhideWhenUsed="0"/>
+    <w:lsdException w:name="Medium Grid 3 Accent 4" w:semiHidden="0" w:uiPriority="69" w:unhideWhenUsed="0"/>
+    <w:lsdException w:name="Dark List Accent 4" w:semiHidden="0" w:uiPriority="70" w:unhideWhenUsed="0"/>
+    <w:lsdException w:name="Colorful Shading Accent 4" w:semiHidden="0" w:uiPriority="71" w:unhideWhenUsed="0"/>
+    <w:lsdException w:name="Colorful List Accent 4" w:semiHidden="0" w:uiPriority="72" w:unhideWhenUsed="0"/>
+    <w:lsdException w:name="Colorful Grid Accent 4" w:semiHidden="0" w:uiPriority="73" w:unhideWhenUsed="0"/>
+    <w:lsdException w:name="Light Shading Accent 5" w:semiHidden="0" w:uiPriority="60" w:unhideWhenUsed="0"/>
+    <w:lsdException w:name="Light List Accent 5" w:semiHidden="0" w:uiPriority="61" w:unhideWhenUsed="0"/>
+    <w:lsdException w:name="Light Grid Accent 5" w:semiHidden="0" w:uiPriority="62" w:unhideWhenUsed="0"/>
+    <w:lsdException w:name="Medium Shading 1 Accent 5" w:semiHidden="0" w:uiPriority="63" w:unhideWhenUsed="0"/>
+    <w:lsdException w:name="Medium Shading 2 Accent 5" w:semiHidden="0" w:uiPriority="64" w:unhideWhenUsed="0"/>
+    <w:lsdException w:name="Medium List 1 Accent 5" w:semiHidden="0" w:uiPriority="65" w:unhideWhenUsed="0"/>
+    <w:lsdException w:name="Medium List 2 Accent 5" w:semiHidden="0" w:uiPriority="66" w:unhideWhenUsed="0"/>
+    <w:lsdException w:name="Medium Grid 1 Accent 5" w:semiHidden="0" w:uiPriority="67" w:unhideWhenUsed="0"/>
+    <w:lsdException w:name="Medium Grid 2 Accent 5" w:semiHidden="0" w:uiPriority="68" w:unhideWhenUsed="0"/>
+    <w:lsdException w:name="Medium Grid 3 Accent 5" w:semiHidden="0" w:uiPriority="69" w:unhideWhenUsed="0"/>
+    <w:lsdException w:name="Dark List Accent 5" w:semiHidden="0" w:uiPriority="70" w:unhideWhenUsed="0"/>
+    <w:lsdException w:name="Colorful Shading Accent 5" w:semiHidden="0" w:uiPriority="71" w:unhideWhenUsed="0"/>
+    <w:lsdException w:name="Colorful List Accent 5" w:semiHidden="0" w:uiPriority="72" w:unhideWhenUsed="0"/>
+    <w:lsdException w:name="Colorful Grid Accent 5" w:semiHidden="0" w:uiPriority="73" w:unhideWhenUsed="0"/>
+    <w:lsdException w:name="Light Shading Accent 6" w:semiHidden="0" w:uiPriority="60" w:unhideWhenUsed="0"/>
+    <w:lsdException w:name="Light List Accent 6" w:semiHidden="0" w:uiPriority="61" w:unhideWhenUsed="0"/>
+    <w:lsdException w:name="Light Grid Accent 6" w:semiHidden="0" w:uiPriority="62" w:unhideWhenUsed="0"/>
+    <w:lsdException w:name="Medium Shading 1 Accent 6" w:semiHidden="0" w:uiPriority="63" w:unhideWhenUsed="0"/>
+    <w:lsdException w:name="Medium Shading 2 Accent 6" w:semiHidden="0" w:uiPriority="64" w:unhideWhenUsed="0"/>
+    <w:lsdException w:name="Medium List 1 Accent 6" w:semiHidden="0" w:uiPriority="65" w:unhideWhenUsed="0"/>
+    <w:lsdException w:name="Medium List 2 Accent 6" w:semiHidden="0" w:uiPriority="66" w:unhideWhenUsed="0"/>
+    <w:lsdException w:name="Medium Grid 1 Accent 6" w:semiHidden="0" w:uiPriority="67" w:unhideWhenUsed="0"/>
+    <w:lsdException w:name="Medium Grid 2 Accent 6" w:semiHidden="0" w:uiPriority="68" w:unhideWhenUsed="0"/>
+    <w:lsdException w:name="Medium Grid 3 Accent 6" w:semiHidden="0" w:uiPriority="69" w:unhideWhenUsed="0"/>
+    <w:lsdException w:name="Dark List Accent 6" w:semiHidden="0" w:uiPriority="70" w:unhideWhenUsed="0"/>
+    <w:lsdException w:name="Colorful Shading Accent 6" w:semiHidden="0" w:uiPriority="71" w:unhideWhenUsed="0"/>
+    <w:lsdException w:name="Colorful List Accent 6" w:semiHidden="0" w:uiPriority="72" w:unhideWhenUsed="0"/>
+    <w:lsdException w:name="Colorful Grid Accent 6" w:semiHidden="0" w:uiPriority="73" w:unhideWhenUsed="0"/>
+    <w:lsdException w:name="Subtle Emphasis" w:semiHidden="0" w:uiPriority="19" w:unhideWhenUsed="0" w:qFormat="1"/>
+    <w:lsdException w:name="Intense Emphasis" w:semiHidden="0" w:uiPriority="21" w:unhideWhenUsed="0" w:qFormat="1"/>
+    <w:lsdException w:name="Subtle Reference" w:semiHidden="0" w:uiPriority="31" w:unhideWhenUsed="0" w:qFormat="1"/>
+    <w:lsdException w:name="Intense Reference" w:semiHidden="0" w:uiPriority="32" w:unhideWhenUsed="0" w:qFormat="1"/>
+    <w:lsdException w:name="Book Title" w:semiHidden="0" w:uiPriority="33" w:unhideWhenUsed="0" w:qFormat="1"/>
+    <w:lsdException w:name="Bibliography" w:uiPriority="37"/>
+    <w:lsdException w:name="TOC Heading" w:uiPriority="39" w:qFormat="1"/>
   </w:latentStyles>
   <w:style w:type="paragraph" w:default="1" w:styleId="Normal">
     <w:name w:val="Normal"/>
@@ -2805,7 +3830,7 @@
   <a:extraClrSchemeLst/>
   <a:extLst>
     <a:ext uri="{05A4C25C-085E-4340-85A3-A5531E510DB2}">
-      <thm15:themeFamily xmlns:thm15="http://schemas.microsoft.com/office/thememl/2012/main" name="Office Theme" id="{62F939B6-93AF-4DB8-9C6B-D6C7DFDC589F}" vid="{4A3C46E8-61CC-4603-A589-7422A47A8E4A}"/>
+      <thm15:themeFamily xmlns:thm15="http://schemas.microsoft.com/office/thememl/2012/main" xmlns="" name="Office Theme" id="{62F939B6-93AF-4DB8-9C6B-D6C7DFDC589F}" vid="{4A3C46E8-61CC-4603-A589-7422A47A8E4A}"/>
     </a:ext>
   </a:extLst>
 </a:theme>

</xml_diff>

<commit_message>
Add arithmetic operators and #peek to stack manip
</commit_message>
<xml_diff>
--- a/3550 Design Assignment Mike Koch J Andrew McCormick.docx
+++ b/3550 Design Assignment Mike Koch J Andrew McCormick.docx
@@ -1323,6 +1323,72 @@
       <w:r>
         <w:t xml:space="preserve"> takes the value at the top of the stack and pushes a second copy of it onto the stack.</w:t>
       </w:r>
+      <w:r>
+        <w:t xml:space="preserve"> </w:t>
+      </w:r>
+    </w:p>
+    <w:p>
+      <w:pPr>
+        <w:ind w:left="720" w:hanging="720"/>
+      </w:pPr>
+      <w:r>
+        <w:tab/>
+      </w:r>
+      <w:proofErr w:type="gramStart"/>
+      <w:r>
+        <w:rPr>
+          <w:b/>
+        </w:rPr>
+        <w:t>procedure</w:t>
+      </w:r>
+      <w:proofErr w:type="gramEnd"/>
+      <w:r>
+        <w:t xml:space="preserve"> peek (C: </w:t>
+      </w:r>
+      <w:r>
+        <w:rPr>
+          <w:b/>
+        </w:rPr>
+        <w:t>out</w:t>
+      </w:r>
+      <w:r>
+        <w:t xml:space="preserve"> INTEGER) </w:t>
+      </w:r>
+      <w:r>
+        <w:rPr>
+          <w:b/>
+        </w:rPr>
+        <w:t>raises</w:t>
+      </w:r>
+      <w:r>
+        <w:t xml:space="preserve"> UNDERFLOW_EXCEPTION</w:t>
+      </w:r>
+    </w:p>
+    <w:p>
+      <w:pPr>
+        <w:ind w:left="720" w:hanging="720"/>
+      </w:pPr>
+      <w:r>
+        <w:rPr>
+          <w:b/>
+        </w:rPr>
+        <w:tab/>
+      </w:r>
+      <w:proofErr w:type="gramStart"/>
+      <w:r>
+        <w:t>peek</w:t>
+      </w:r>
+      <w:proofErr w:type="gramEnd"/>
+      <w:r>
+        <w:t xml:space="preserve"> returns the top value of the stack, or raises an UNDERFLOW_EXCEPTION if there are no elements on the stack when peek is called.</w:t>
+      </w:r>
+    </w:p>
+    <w:p>
+      <w:pPr>
+        <w:ind w:left="720" w:hanging="720"/>
+      </w:pPr>
+      <w:bookmarkStart w:id="0" w:name="_GoBack"/>
+      <w:bookmarkEnd w:id="0"/>
     </w:p>
     <w:p>
       <w:pPr>
@@ -3085,8 +3151,6 @@
       <w:pPr>
         <w:ind w:firstLine="720"/>
       </w:pPr>
-      <w:bookmarkStart w:id="0" w:name="_GoBack"/>
-      <w:bookmarkEnd w:id="0"/>
     </w:p>
     <w:p>
       <w:pPr>
@@ -3830,7 +3894,7 @@
   <a:extraClrSchemeLst/>
   <a:extLst>
     <a:ext uri="{05A4C25C-085E-4340-85A3-A5531E510DB2}">
-      <thm15:themeFamily xmlns:thm15="http://schemas.microsoft.com/office/thememl/2012/main" xmlns="" name="Office Theme" id="{62F939B6-93AF-4DB8-9C6B-D6C7DFDC589F}" vid="{4A3C46E8-61CC-4603-A589-7422A47A8E4A}"/>
+      <thm15:themeFamily xmlns="" xmlns:thm15="http://schemas.microsoft.com/office/thememl/2012/main" name="Office Theme" id="{62F939B6-93AF-4DB8-9C6B-D6C7DFDC589F}" vid="{4A3C46E8-61CC-4603-A589-7422A47A8E4A}"/>
     </a:ext>
   </a:extLst>
 </a:theme>

</xml_diff>